<commit_message>
added outline of all charts
</commit_message>
<xml_diff>
--- a/Notes.docx
+++ b/Notes.docx
@@ -59,10 +59,7 @@
         <w:spacing w:line="240" w:lineRule="auto"/>
       </w:pPr>
       <w:r>
-        <w:t xml:space="preserve">Provide a high-level overview of </w:t>
-      </w:r>
-      <w:r>
-        <w:t xml:space="preserve">the performance of the S&amp;P 500 over time. </w:t>
+        <w:t xml:space="preserve">Provide a high-level overview of the performance of the S&amp;P 500 over time. </w:t>
       </w:r>
     </w:p>
     <w:p>
@@ -88,10 +85,7 @@
         <w:spacing w:line="240" w:lineRule="auto"/>
       </w:pPr>
       <w:r>
-        <w:t>Analyze the current components of the S&amp;P 500</w:t>
-      </w:r>
-      <w:r>
-        <w:t xml:space="preserve"> (heatmap).</w:t>
+        <w:t>Analyze the current components of the S&amp;P 500 (heatmap).</w:t>
       </w:r>
     </w:p>
     <w:p>
@@ -164,13 +158,7 @@
         <w:spacing w:line="240" w:lineRule="auto"/>
       </w:pPr>
       <w:r>
-        <w:t>L</w:t>
-      </w:r>
-      <w:r>
-        <w:t>ist of all the stocks in the S&amp;P 500 stock index</w:t>
-      </w:r>
-      <w:r>
-        <w:t xml:space="preserve"> as well current data including market cap, stock price, revenues, trade volume, etc. </w:t>
+        <w:t xml:space="preserve">List of all the stocks in the S&amp;P 500 stock index as well current data including market cap, stock price, revenues, trade volume, etc. </w:t>
       </w:r>
     </w:p>
     <w:p>
@@ -275,13 +263,7 @@
         </w:rPr>
       </w:pPr>
       <w:r>
-        <w:t xml:space="preserve">All data sources, including APIs and third-party data providers, </w:t>
-      </w:r>
-      <w:r>
-        <w:t xml:space="preserve">have been clearly cited above </w:t>
-      </w:r>
-      <w:r>
-        <w:t>and documented to provide transparency to users.</w:t>
+        <w:t>All data sources, including APIs and third-party data providers, have been clearly cited above and documented to provide transparency to users.</w:t>
       </w:r>
     </w:p>
     <w:p>
@@ -298,19 +280,7 @@
         </w:rPr>
       </w:pPr>
       <w:r>
-        <w:t>The readme file includes</w:t>
-      </w:r>
-      <w:r>
-        <w:t xml:space="preserve"> documentation </w:t>
-      </w:r>
-      <w:r>
-        <w:t>on</w:t>
-      </w:r>
-      <w:r>
-        <w:t xml:space="preserve"> the origin and nature of the data used in the analysis.</w:t>
-      </w:r>
-      <w:r>
-        <w:t xml:space="preserve"> </w:t>
+        <w:t xml:space="preserve">The readme file includes documentation on the origin and nature of the data used in the analysis. </w:t>
       </w:r>
     </w:p>
     <w:p>
@@ -357,19 +327,7 @@
         <w:spacing w:line="240" w:lineRule="auto"/>
       </w:pPr>
       <w:r>
-        <w:t>Financial data</w:t>
-      </w:r>
-      <w:r>
-        <w:t xml:space="preserve"> has </w:t>
-      </w:r>
-      <w:r>
-        <w:t xml:space="preserve">validated against original sources </w:t>
-      </w:r>
-      <w:r>
-        <w:t xml:space="preserve">such as Yahoo Finance to the best of our ability </w:t>
-      </w:r>
-      <w:r>
-        <w:t>to minimize errors and inaccuracies.</w:t>
+        <w:t>Financial data has validated against original sources such as Yahoo Finance to the best of our ability to minimize errors and inaccuracies.</w:t>
       </w:r>
     </w:p>
     <w:p>
@@ -382,10 +340,7 @@
         <w:spacing w:line="240" w:lineRule="auto"/>
       </w:pPr>
       <w:r>
-        <w:t>Checks have been</w:t>
-      </w:r>
-      <w:r>
-        <w:t xml:space="preserve"> implemented to ensure that analysis and results align with the most recent and accurate information.</w:t>
+        <w:t>Checks have been implemented to ensure that analysis and results align with the most recent and accurate information.</w:t>
       </w:r>
     </w:p>
     <w:p>
@@ -415,10 +370,7 @@
         <w:spacing w:line="240" w:lineRule="auto"/>
       </w:pPr>
       <w:r>
-        <w:t>Note: this</w:t>
-      </w:r>
-      <w:r>
-        <w:t xml:space="preserve"> tool is for informational purposes only and should not be construed as financial advice.</w:t>
+        <w:t>Note: this tool is for informational purposes only and should not be construed as financial advice.</w:t>
       </w:r>
     </w:p>
     <w:p>
@@ -467,10 +419,7 @@
         <w:t xml:space="preserve"> potential biases inherent in data sources, </w:t>
       </w:r>
       <w:r>
-        <w:t>as well as limitations in scope. Specifically, t</w:t>
-      </w:r>
-      <w:r>
-        <w:t>his project only focuses on the S&amp;P 500 index. For investments, this represents just one small option among many others, such as other indexes, individual stocks, ETFs, and different types of investment products</w:t>
+        <w:t>as well as limitations in scope. Specifically, this project only focuses on the S&amp;P 500 index. For investments, this represents just one small option among many others, such as other indexes, individual stocks, ETFs, and different types of investment products</w:t>
       </w:r>
       <w:r>
         <w:t>.</w:t>
@@ -487,6 +436,1471 @@
       </w:pPr>
       <w:r>
         <w:t>The financial data analyzed in this project is entirely publicly available and does not involve private or sensitive information.</w:t>
+      </w:r>
+    </w:p>
+    <w:p>
+      <w:pPr>
+        <w:spacing w:line="240" w:lineRule="auto"/>
+        <w:contextualSpacing/>
+        <w:rPr>
+          <w:b/>
+          <w:bCs/>
+          <w:sz w:val="20"/>
+          <w:szCs w:val="20"/>
+        </w:rPr>
+      </w:pPr>
+      <w:r>
+        <w:rPr>
+          <w:b/>
+          <w:bCs/>
+          <w:sz w:val="20"/>
+          <w:szCs w:val="20"/>
+        </w:rPr>
+        <w:lastRenderedPageBreak/>
+        <w:t>Index</w:t>
+      </w:r>
+    </w:p>
+    <w:p>
+      <w:pPr>
+        <w:pStyle w:val="ListParagraph"/>
+        <w:numPr>
+          <w:ilvl w:val="0"/>
+          <w:numId w:val="12"/>
+        </w:numPr>
+        <w:spacing w:line="240" w:lineRule="auto"/>
+        <w:rPr>
+          <w:sz w:val="20"/>
+          <w:szCs w:val="20"/>
+        </w:rPr>
+      </w:pPr>
+      <w:r>
+        <w:rPr>
+          <w:sz w:val="20"/>
+          <w:szCs w:val="20"/>
+        </w:rPr>
+        <w:t xml:space="preserve">Summary about the S&amp;P 500 (text only) </w:t>
+      </w:r>
+    </w:p>
+    <w:p>
+      <w:pPr>
+        <w:pStyle w:val="ListParagraph"/>
+        <w:spacing w:line="240" w:lineRule="auto"/>
+        <w:rPr>
+          <w:sz w:val="20"/>
+          <w:szCs w:val="20"/>
+        </w:rPr>
+      </w:pPr>
+    </w:p>
+    <w:p>
+      <w:pPr>
+        <w:pStyle w:val="ListParagraph"/>
+        <w:numPr>
+          <w:ilvl w:val="0"/>
+          <w:numId w:val="12"/>
+        </w:numPr>
+        <w:spacing w:line="240" w:lineRule="auto"/>
+        <w:rPr>
+          <w:sz w:val="20"/>
+          <w:szCs w:val="20"/>
+        </w:rPr>
+      </w:pPr>
+      <w:r>
+        <w:rPr>
+          <w:sz w:val="20"/>
+          <w:szCs w:val="20"/>
+        </w:rPr>
+        <w:t>Candlestick Line Graph</w:t>
+      </w:r>
+      <w:r>
+        <w:rPr>
+          <w:noProof/>
+          <w:sz w:val="20"/>
+          <w:szCs w:val="20"/>
+        </w:rPr>
+        <w:t xml:space="preserve"> </w:t>
+      </w:r>
+      <w:r>
+        <w:rPr>
+          <w:noProof/>
+          <w:sz w:val="20"/>
+          <w:szCs w:val="20"/>
+        </w:rPr>
+        <w:drawing>
+          <wp:anchor distT="0" distB="0" distL="114300" distR="114300" simplePos="0" relativeHeight="251659264" behindDoc="0" locked="0" layoutInCell="1" allowOverlap="1" wp14:anchorId="41E45F17" wp14:editId="7120DD34">
+            <wp:simplePos x="0" y="0"/>
+            <wp:positionH relativeFrom="column">
+              <wp:posOffset>3372434</wp:posOffset>
+            </wp:positionH>
+            <wp:positionV relativeFrom="paragraph">
+              <wp:posOffset>244475</wp:posOffset>
+            </wp:positionV>
+            <wp:extent cx="1295400" cy="1295400"/>
+            <wp:effectExtent l="0" t="0" r="0" b="0"/>
+            <wp:wrapSquare wrapText="bothSides"/>
+            <wp:docPr id="3" name="Picture 3" descr="Candlestick Patterns"/>
+            <wp:cNvGraphicFramePr>
+              <a:graphicFrameLocks xmlns:a="http://schemas.openxmlformats.org/drawingml/2006/main" noChangeAspect="1"/>
+            </wp:cNvGraphicFramePr>
+            <a:graphic xmlns:a="http://schemas.openxmlformats.org/drawingml/2006/main">
+              <a:graphicData uri="http://schemas.openxmlformats.org/drawingml/2006/picture">
+                <pic:pic xmlns:pic="http://schemas.openxmlformats.org/drawingml/2006/picture">
+                  <pic:nvPicPr>
+                    <pic:cNvPr id="0" name="Picture 11" descr="Candlestick Patterns"/>
+                    <pic:cNvPicPr>
+                      <a:picLocks noChangeAspect="1" noChangeArrowheads="1"/>
+                    </pic:cNvPicPr>
+                  </pic:nvPicPr>
+                  <pic:blipFill>
+                    <a:blip r:embed="rId7">
+                      <a:extLst>
+                        <a:ext uri="{28A0092B-C50C-407E-A947-70E740481C1C}">
+                          <a14:useLocalDpi xmlns:a14="http://schemas.microsoft.com/office/drawing/2010/main" val="0"/>
+                        </a:ext>
+                      </a:extLst>
+                    </a:blip>
+                    <a:srcRect/>
+                    <a:stretch>
+                      <a:fillRect/>
+                    </a:stretch>
+                  </pic:blipFill>
+                  <pic:spPr bwMode="auto">
+                    <a:xfrm>
+                      <a:off x="0" y="0"/>
+                      <a:ext cx="1295400" cy="1295400"/>
+                    </a:xfrm>
+                    <a:prstGeom prst="rect">
+                      <a:avLst/>
+                    </a:prstGeom>
+                    <a:noFill/>
+                    <a:ln>
+                      <a:noFill/>
+                    </a:ln>
+                  </pic:spPr>
+                </pic:pic>
+              </a:graphicData>
+            </a:graphic>
+          </wp:anchor>
+        </w:drawing>
+      </w:r>
+      <w:r>
+        <w:rPr>
+          <w:sz w:val="20"/>
+          <w:szCs w:val="20"/>
+        </w:rPr>
+        <w:drawing>
+          <wp:anchor distT="0" distB="0" distL="114300" distR="114300" simplePos="0" relativeHeight="251660288" behindDoc="0" locked="0" layoutInCell="1" allowOverlap="1" wp14:anchorId="14D30AA8" wp14:editId="7F4C7EC2">
+            <wp:simplePos x="0" y="0"/>
+            <wp:positionH relativeFrom="column">
+              <wp:posOffset>633742</wp:posOffset>
+            </wp:positionH>
+            <wp:positionV relativeFrom="paragraph">
+              <wp:posOffset>241935</wp:posOffset>
+            </wp:positionV>
+            <wp:extent cx="2439670" cy="1272540"/>
+            <wp:effectExtent l="0" t="0" r="0" b="3810"/>
+            <wp:wrapSquare wrapText="bothSides"/>
+            <wp:docPr id="1" name="Picture 1"/>
+            <wp:cNvGraphicFramePr>
+              <a:graphicFrameLocks xmlns:a="http://schemas.openxmlformats.org/drawingml/2006/main" noChangeAspect="1"/>
+            </wp:cNvGraphicFramePr>
+            <a:graphic xmlns:a="http://schemas.openxmlformats.org/drawingml/2006/main">
+              <a:graphicData uri="http://schemas.openxmlformats.org/drawingml/2006/picture">
+                <pic:pic xmlns:pic="http://schemas.openxmlformats.org/drawingml/2006/picture">
+                  <pic:nvPicPr>
+                    <pic:cNvPr id="1" name=""/>
+                    <pic:cNvPicPr/>
+                  </pic:nvPicPr>
+                  <pic:blipFill>
+                    <a:blip r:embed="rId8" cstate="print">
+                      <a:extLst>
+                        <a:ext uri="{28A0092B-C50C-407E-A947-70E740481C1C}">
+                          <a14:useLocalDpi xmlns:a14="http://schemas.microsoft.com/office/drawing/2010/main" val="0"/>
+                        </a:ext>
+                      </a:extLst>
+                    </a:blip>
+                    <a:stretch>
+                      <a:fillRect/>
+                    </a:stretch>
+                  </pic:blipFill>
+                  <pic:spPr>
+                    <a:xfrm>
+                      <a:off x="0" y="0"/>
+                      <a:ext cx="2439670" cy="1272540"/>
+                    </a:xfrm>
+                    <a:prstGeom prst="rect">
+                      <a:avLst/>
+                    </a:prstGeom>
+                  </pic:spPr>
+                </pic:pic>
+              </a:graphicData>
+            </a:graphic>
+          </wp:anchor>
+        </w:drawing>
+      </w:r>
+      <w:r>
+        <w:rPr>
+          <w:noProof/>
+          <w:sz w:val="20"/>
+          <w:szCs w:val="20"/>
+        </w:rPr>
+        <w:t xml:space="preserve">charting </w:t>
+      </w:r>
+      <w:r>
+        <w:rPr>
+          <w:sz w:val="20"/>
+          <w:szCs w:val="20"/>
+        </w:rPr>
+        <w:t xml:space="preserve">the overall performance of the S&amp;P 500 </w:t>
+      </w:r>
+    </w:p>
+    <w:p>
+      <w:pPr>
+        <w:spacing w:line="240" w:lineRule="auto"/>
+        <w:contextualSpacing/>
+        <w:rPr>
+          <w:sz w:val="20"/>
+          <w:szCs w:val="20"/>
+        </w:rPr>
+      </w:pPr>
+    </w:p>
+    <w:p>
+      <w:pPr>
+        <w:spacing w:line="240" w:lineRule="auto"/>
+        <w:contextualSpacing/>
+        <w:rPr>
+          <w:sz w:val="20"/>
+          <w:szCs w:val="20"/>
+        </w:rPr>
+      </w:pPr>
+    </w:p>
+    <w:p>
+      <w:pPr>
+        <w:spacing w:line="240" w:lineRule="auto"/>
+        <w:contextualSpacing/>
+        <w:rPr>
+          <w:sz w:val="20"/>
+          <w:szCs w:val="20"/>
+        </w:rPr>
+      </w:pPr>
+    </w:p>
+    <w:p>
+      <w:pPr>
+        <w:spacing w:line="240" w:lineRule="auto"/>
+        <w:contextualSpacing/>
+        <w:rPr>
+          <w:sz w:val="20"/>
+          <w:szCs w:val="20"/>
+        </w:rPr>
+      </w:pPr>
+    </w:p>
+    <w:p>
+      <w:pPr>
+        <w:spacing w:line="240" w:lineRule="auto"/>
+        <w:contextualSpacing/>
+        <w:rPr>
+          <w:sz w:val="20"/>
+          <w:szCs w:val="20"/>
+        </w:rPr>
+      </w:pPr>
+    </w:p>
+    <w:p>
+      <w:pPr>
+        <w:spacing w:line="240" w:lineRule="auto"/>
+        <w:contextualSpacing/>
+        <w:rPr>
+          <w:sz w:val="20"/>
+          <w:szCs w:val="20"/>
+        </w:rPr>
+      </w:pPr>
+    </w:p>
+    <w:p>
+      <w:pPr>
+        <w:spacing w:line="240" w:lineRule="auto"/>
+        <w:contextualSpacing/>
+        <w:rPr>
+          <w:sz w:val="20"/>
+          <w:szCs w:val="20"/>
+        </w:rPr>
+      </w:pPr>
+    </w:p>
+    <w:p>
+      <w:pPr>
+        <w:spacing w:line="240" w:lineRule="auto"/>
+        <w:contextualSpacing/>
+        <w:rPr>
+          <w:sz w:val="20"/>
+          <w:szCs w:val="20"/>
+        </w:rPr>
+      </w:pPr>
+    </w:p>
+    <w:p>
+      <w:pPr>
+        <w:pStyle w:val="ListParagraph"/>
+        <w:numPr>
+          <w:ilvl w:val="0"/>
+          <w:numId w:val="12"/>
+        </w:numPr>
+        <w:spacing w:line="240" w:lineRule="auto"/>
+        <w:rPr>
+          <w:sz w:val="20"/>
+          <w:szCs w:val="20"/>
+        </w:rPr>
+      </w:pPr>
+      <w:r>
+        <w:rPr>
+          <w:noProof/>
+          <w:sz w:val="20"/>
+          <w:szCs w:val="20"/>
+        </w:rPr>
+        <w:drawing>
+          <wp:anchor distT="0" distB="0" distL="114300" distR="114300" simplePos="0" relativeHeight="251665408" behindDoc="0" locked="0" layoutInCell="1" allowOverlap="1" wp14:anchorId="0B01F6A7" wp14:editId="664D5DAF">
+            <wp:simplePos x="0" y="0"/>
+            <wp:positionH relativeFrom="column">
+              <wp:posOffset>1023401</wp:posOffset>
+            </wp:positionH>
+            <wp:positionV relativeFrom="paragraph">
+              <wp:posOffset>270510</wp:posOffset>
+            </wp:positionV>
+            <wp:extent cx="3357846" cy="2197308"/>
+            <wp:effectExtent l="0" t="0" r="0" b="0"/>
+            <wp:wrapSquare wrapText="bothSides"/>
+            <wp:docPr id="2" name="Picture 2"/>
+            <wp:cNvGraphicFramePr>
+              <a:graphicFrameLocks xmlns:a="http://schemas.openxmlformats.org/drawingml/2006/main" noChangeAspect="1"/>
+            </wp:cNvGraphicFramePr>
+            <a:graphic xmlns:a="http://schemas.openxmlformats.org/drawingml/2006/main">
+              <a:graphicData uri="http://schemas.openxmlformats.org/drawingml/2006/picture">
+                <pic:pic xmlns:pic="http://schemas.openxmlformats.org/drawingml/2006/picture">
+                  <pic:nvPicPr>
+                    <pic:cNvPr id="1" name=""/>
+                    <pic:cNvPicPr/>
+                  </pic:nvPicPr>
+                  <pic:blipFill>
+                    <a:blip r:embed="rId9" cstate="print">
+                      <a:extLst>
+                        <a:ext uri="{28A0092B-C50C-407E-A947-70E740481C1C}">
+                          <a14:useLocalDpi xmlns:a14="http://schemas.microsoft.com/office/drawing/2010/main" val="0"/>
+                        </a:ext>
+                      </a:extLst>
+                    </a:blip>
+                    <a:stretch>
+                      <a:fillRect/>
+                    </a:stretch>
+                  </pic:blipFill>
+                  <pic:spPr>
+                    <a:xfrm>
+                      <a:off x="0" y="0"/>
+                      <a:ext cx="3357846" cy="2197308"/>
+                    </a:xfrm>
+                    <a:prstGeom prst="rect">
+                      <a:avLst/>
+                    </a:prstGeom>
+                  </pic:spPr>
+                </pic:pic>
+              </a:graphicData>
+            </a:graphic>
+          </wp:anchor>
+        </w:drawing>
+      </w:r>
+      <w:r>
+        <w:rPr>
+          <w:sz w:val="20"/>
+          <w:szCs w:val="20"/>
+        </w:rPr>
+        <w:t xml:space="preserve">Bar graph annual return by year </w:t>
+      </w:r>
+    </w:p>
+    <w:p>
+      <w:pPr>
+        <w:spacing w:line="240" w:lineRule="auto"/>
+        <w:contextualSpacing/>
+        <w:rPr>
+          <w:sz w:val="20"/>
+          <w:szCs w:val="20"/>
+        </w:rPr>
+      </w:pPr>
+    </w:p>
+    <w:p>
+      <w:pPr>
+        <w:spacing w:line="240" w:lineRule="auto"/>
+        <w:contextualSpacing/>
+        <w:rPr>
+          <w:sz w:val="20"/>
+          <w:szCs w:val="20"/>
+        </w:rPr>
+      </w:pPr>
+    </w:p>
+    <w:p>
+      <w:pPr>
+        <w:spacing w:line="240" w:lineRule="auto"/>
+        <w:contextualSpacing/>
+        <w:rPr>
+          <w:sz w:val="20"/>
+          <w:szCs w:val="20"/>
+        </w:rPr>
+      </w:pPr>
+    </w:p>
+    <w:p>
+      <w:pPr>
+        <w:spacing w:line="240" w:lineRule="auto"/>
+        <w:contextualSpacing/>
+        <w:rPr>
+          <w:sz w:val="20"/>
+          <w:szCs w:val="20"/>
+        </w:rPr>
+      </w:pPr>
+    </w:p>
+    <w:p>
+      <w:pPr>
+        <w:spacing w:line="240" w:lineRule="auto"/>
+        <w:contextualSpacing/>
+        <w:rPr>
+          <w:sz w:val="20"/>
+          <w:szCs w:val="20"/>
+        </w:rPr>
+      </w:pPr>
+    </w:p>
+    <w:p>
+      <w:pPr>
+        <w:spacing w:line="240" w:lineRule="auto"/>
+        <w:contextualSpacing/>
+        <w:rPr>
+          <w:sz w:val="20"/>
+          <w:szCs w:val="20"/>
+        </w:rPr>
+      </w:pPr>
+    </w:p>
+    <w:p>
+      <w:pPr>
+        <w:spacing w:line="240" w:lineRule="auto"/>
+        <w:contextualSpacing/>
+        <w:rPr>
+          <w:sz w:val="20"/>
+          <w:szCs w:val="20"/>
+        </w:rPr>
+      </w:pPr>
+    </w:p>
+    <w:p>
+      <w:pPr>
+        <w:spacing w:line="240" w:lineRule="auto"/>
+        <w:contextualSpacing/>
+        <w:rPr>
+          <w:sz w:val="20"/>
+          <w:szCs w:val="20"/>
+        </w:rPr>
+      </w:pPr>
+    </w:p>
+    <w:p>
+      <w:pPr>
+        <w:spacing w:line="240" w:lineRule="auto"/>
+        <w:contextualSpacing/>
+        <w:rPr>
+          <w:sz w:val="20"/>
+          <w:szCs w:val="20"/>
+        </w:rPr>
+      </w:pPr>
+    </w:p>
+    <w:p>
+      <w:pPr>
+        <w:spacing w:line="240" w:lineRule="auto"/>
+        <w:contextualSpacing/>
+        <w:rPr>
+          <w:sz w:val="20"/>
+          <w:szCs w:val="20"/>
+        </w:rPr>
+      </w:pPr>
+    </w:p>
+    <w:p>
+      <w:pPr>
+        <w:spacing w:line="240" w:lineRule="auto"/>
+        <w:contextualSpacing/>
+        <w:rPr>
+          <w:sz w:val="20"/>
+          <w:szCs w:val="20"/>
+        </w:rPr>
+      </w:pPr>
+    </w:p>
+    <w:p>
+      <w:pPr>
+        <w:spacing w:line="240" w:lineRule="auto"/>
+        <w:contextualSpacing/>
+        <w:rPr>
+          <w:sz w:val="20"/>
+          <w:szCs w:val="20"/>
+        </w:rPr>
+      </w:pPr>
+    </w:p>
+    <w:p>
+      <w:pPr>
+        <w:spacing w:line="240" w:lineRule="auto"/>
+        <w:contextualSpacing/>
+        <w:rPr>
+          <w:sz w:val="20"/>
+          <w:szCs w:val="20"/>
+        </w:rPr>
+      </w:pPr>
+    </w:p>
+    <w:p>
+      <w:pPr>
+        <w:spacing w:line="240" w:lineRule="auto"/>
+        <w:contextualSpacing/>
+        <w:rPr>
+          <w:b/>
+          <w:bCs/>
+          <w:sz w:val="20"/>
+          <w:szCs w:val="20"/>
+        </w:rPr>
+      </w:pPr>
+      <w:r>
+        <w:rPr>
+          <w:b/>
+          <w:bCs/>
+          <w:sz w:val="20"/>
+          <w:szCs w:val="20"/>
+        </w:rPr>
+        <w:t>Sector Weights</w:t>
+      </w:r>
+    </w:p>
+    <w:p>
+      <w:pPr>
+        <w:pStyle w:val="ListParagraph"/>
+        <w:numPr>
+          <w:ilvl w:val="0"/>
+          <w:numId w:val="13"/>
+        </w:numPr>
+        <w:spacing w:line="240" w:lineRule="auto"/>
+        <w:rPr>
+          <w:sz w:val="20"/>
+          <w:szCs w:val="20"/>
+        </w:rPr>
+      </w:pPr>
+      <w:r>
+        <w:rPr>
+          <w:sz w:val="20"/>
+          <w:szCs w:val="20"/>
+        </w:rPr>
+        <w:t>Pie Graph showing the sectors based on company count (ex/ 82 companies in technology)</w:t>
+      </w:r>
+    </w:p>
+    <w:p>
+      <w:pPr>
+        <w:pStyle w:val="ListParagraph"/>
+        <w:spacing w:line="240" w:lineRule="auto"/>
+        <w:rPr>
+          <w:sz w:val="20"/>
+          <w:szCs w:val="20"/>
+        </w:rPr>
+      </w:pPr>
+    </w:p>
+    <w:p>
+      <w:pPr>
+        <w:pStyle w:val="ListParagraph"/>
+        <w:numPr>
+          <w:ilvl w:val="0"/>
+          <w:numId w:val="13"/>
+        </w:numPr>
+        <w:spacing w:line="240" w:lineRule="auto"/>
+        <w:rPr>
+          <w:sz w:val="20"/>
+          <w:szCs w:val="20"/>
+        </w:rPr>
+      </w:pPr>
+      <w:r>
+        <w:rPr>
+          <w:sz w:val="20"/>
+          <w:szCs w:val="20"/>
+        </w:rPr>
+        <w:drawing>
+          <wp:anchor distT="0" distB="0" distL="114300" distR="114300" simplePos="0" relativeHeight="251662336" behindDoc="0" locked="0" layoutInCell="1" allowOverlap="1" wp14:anchorId="34A7CD5E" wp14:editId="623E4192">
+            <wp:simplePos x="0" y="0"/>
+            <wp:positionH relativeFrom="column">
+              <wp:posOffset>1162265</wp:posOffset>
+            </wp:positionH>
+            <wp:positionV relativeFrom="paragraph">
+              <wp:posOffset>208718</wp:posOffset>
+            </wp:positionV>
+            <wp:extent cx="2349500" cy="1793240"/>
+            <wp:effectExtent l="0" t="0" r="0" b="0"/>
+            <wp:wrapSquare wrapText="bothSides"/>
+            <wp:docPr id="5" name="Picture 5"/>
+            <wp:cNvGraphicFramePr>
+              <a:graphicFrameLocks xmlns:a="http://schemas.openxmlformats.org/drawingml/2006/main" noChangeAspect="1"/>
+            </wp:cNvGraphicFramePr>
+            <a:graphic xmlns:a="http://schemas.openxmlformats.org/drawingml/2006/main">
+              <a:graphicData uri="http://schemas.openxmlformats.org/drawingml/2006/picture">
+                <pic:pic xmlns:pic="http://schemas.openxmlformats.org/drawingml/2006/picture">
+                  <pic:nvPicPr>
+                    <pic:cNvPr id="1" name=""/>
+                    <pic:cNvPicPr/>
+                  </pic:nvPicPr>
+                  <pic:blipFill>
+                    <a:blip r:embed="rId10" cstate="print">
+                      <a:extLst>
+                        <a:ext uri="{28A0092B-C50C-407E-A947-70E740481C1C}">
+                          <a14:useLocalDpi xmlns:a14="http://schemas.microsoft.com/office/drawing/2010/main" val="0"/>
+                        </a:ext>
+                      </a:extLst>
+                    </a:blip>
+                    <a:stretch>
+                      <a:fillRect/>
+                    </a:stretch>
+                  </pic:blipFill>
+                  <pic:spPr>
+                    <a:xfrm>
+                      <a:off x="0" y="0"/>
+                      <a:ext cx="2349500" cy="1793240"/>
+                    </a:xfrm>
+                    <a:prstGeom prst="rect">
+                      <a:avLst/>
+                    </a:prstGeom>
+                  </pic:spPr>
+                </pic:pic>
+              </a:graphicData>
+            </a:graphic>
+            <wp14:sizeRelH relativeFrom="margin">
+              <wp14:pctWidth>0</wp14:pctWidth>
+            </wp14:sizeRelH>
+            <wp14:sizeRelV relativeFrom="margin">
+              <wp14:pctHeight>0</wp14:pctHeight>
+            </wp14:sizeRelV>
+          </wp:anchor>
+        </w:drawing>
+      </w:r>
+      <w:r>
+        <w:rPr>
+          <w:sz w:val="20"/>
+          <w:szCs w:val="20"/>
+        </w:rPr>
+        <w:t>Pie Graph showing sectors based on market capitalization (ex/ technology makes up $17.6 trillion)</w:t>
+      </w:r>
+    </w:p>
+    <w:p>
+      <w:pPr>
+        <w:spacing w:line="240" w:lineRule="auto"/>
+        <w:contextualSpacing/>
+        <w:rPr>
+          <w:sz w:val="20"/>
+          <w:szCs w:val="20"/>
+        </w:rPr>
+      </w:pPr>
+    </w:p>
+    <w:p>
+      <w:pPr>
+        <w:spacing w:line="240" w:lineRule="auto"/>
+        <w:contextualSpacing/>
+        <w:rPr>
+          <w:sz w:val="20"/>
+          <w:szCs w:val="20"/>
+        </w:rPr>
+      </w:pPr>
+    </w:p>
+    <w:p>
+      <w:pPr>
+        <w:spacing w:line="240" w:lineRule="auto"/>
+        <w:contextualSpacing/>
+        <w:rPr>
+          <w:sz w:val="20"/>
+          <w:szCs w:val="20"/>
+        </w:rPr>
+      </w:pPr>
+    </w:p>
+    <w:p>
+      <w:pPr>
+        <w:spacing w:line="240" w:lineRule="auto"/>
+        <w:contextualSpacing/>
+        <w:rPr>
+          <w:sz w:val="20"/>
+          <w:szCs w:val="20"/>
+        </w:rPr>
+      </w:pPr>
+    </w:p>
+    <w:p>
+      <w:pPr>
+        <w:spacing w:line="240" w:lineRule="auto"/>
+        <w:contextualSpacing/>
+        <w:rPr>
+          <w:sz w:val="20"/>
+          <w:szCs w:val="20"/>
+        </w:rPr>
+      </w:pPr>
+    </w:p>
+    <w:p>
+      <w:pPr>
+        <w:spacing w:line="240" w:lineRule="auto"/>
+        <w:contextualSpacing/>
+        <w:rPr>
+          <w:sz w:val="20"/>
+          <w:szCs w:val="20"/>
+        </w:rPr>
+      </w:pPr>
+    </w:p>
+    <w:p>
+      <w:pPr>
+        <w:spacing w:line="240" w:lineRule="auto"/>
+        <w:contextualSpacing/>
+        <w:rPr>
+          <w:sz w:val="20"/>
+          <w:szCs w:val="20"/>
+        </w:rPr>
+      </w:pPr>
+    </w:p>
+    <w:p>
+      <w:pPr>
+        <w:spacing w:line="240" w:lineRule="auto"/>
+        <w:contextualSpacing/>
+        <w:rPr>
+          <w:sz w:val="20"/>
+          <w:szCs w:val="20"/>
+        </w:rPr>
+      </w:pPr>
+    </w:p>
+    <w:p>
+      <w:pPr>
+        <w:spacing w:line="240" w:lineRule="auto"/>
+        <w:contextualSpacing/>
+        <w:rPr>
+          <w:sz w:val="20"/>
+          <w:szCs w:val="20"/>
+        </w:rPr>
+      </w:pPr>
+    </w:p>
+    <w:p>
+      <w:pPr>
+        <w:spacing w:line="240" w:lineRule="auto"/>
+        <w:contextualSpacing/>
+        <w:rPr>
+          <w:sz w:val="20"/>
+          <w:szCs w:val="20"/>
+        </w:rPr>
+      </w:pPr>
+    </w:p>
+    <w:p>
+      <w:pPr>
+        <w:spacing w:line="240" w:lineRule="auto"/>
+        <w:contextualSpacing/>
+        <w:rPr>
+          <w:sz w:val="20"/>
+          <w:szCs w:val="20"/>
+        </w:rPr>
+      </w:pPr>
+    </w:p>
+    <w:p>
+      <w:pPr>
+        <w:pStyle w:val="ListParagraph"/>
+        <w:numPr>
+          <w:ilvl w:val="0"/>
+          <w:numId w:val="13"/>
+        </w:numPr>
+        <w:spacing w:line="240" w:lineRule="auto"/>
+        <w:rPr>
+          <w:sz w:val="20"/>
+          <w:szCs w:val="20"/>
+        </w:rPr>
+      </w:pPr>
+      <w:r>
+        <w:rPr>
+          <w:sz w:val="20"/>
+          <w:szCs w:val="20"/>
+        </w:rPr>
+        <w:t xml:space="preserve">Heat Map by sector and industry </w:t>
+      </w:r>
+    </w:p>
+    <w:p>
+      <w:pPr>
+        <w:spacing w:line="240" w:lineRule="auto"/>
+        <w:contextualSpacing/>
+        <w:rPr>
+          <w:sz w:val="20"/>
+          <w:szCs w:val="20"/>
+        </w:rPr>
+      </w:pPr>
+      <w:r>
+        <w:rPr>
+          <w:sz w:val="20"/>
+          <w:szCs w:val="20"/>
+        </w:rPr>
+        <w:lastRenderedPageBreak/>
+        <w:drawing>
+          <wp:anchor distT="0" distB="0" distL="114300" distR="114300" simplePos="0" relativeHeight="251661312" behindDoc="0" locked="0" layoutInCell="1" allowOverlap="1" wp14:anchorId="1CDFAE01" wp14:editId="3D2D725E">
+            <wp:simplePos x="0" y="0"/>
+            <wp:positionH relativeFrom="column">
+              <wp:posOffset>805399</wp:posOffset>
+            </wp:positionH>
+            <wp:positionV relativeFrom="paragraph">
+              <wp:posOffset>54501</wp:posOffset>
+            </wp:positionV>
+            <wp:extent cx="3291840" cy="1678940"/>
+            <wp:effectExtent l="0" t="0" r="3810" b="0"/>
+            <wp:wrapSquare wrapText="bothSides"/>
+            <wp:docPr id="4" name="Picture 4"/>
+            <wp:cNvGraphicFramePr>
+              <a:graphicFrameLocks xmlns:a="http://schemas.openxmlformats.org/drawingml/2006/main" noChangeAspect="1"/>
+            </wp:cNvGraphicFramePr>
+            <a:graphic xmlns:a="http://schemas.openxmlformats.org/drawingml/2006/main">
+              <a:graphicData uri="http://schemas.openxmlformats.org/drawingml/2006/picture">
+                <pic:pic xmlns:pic="http://schemas.openxmlformats.org/drawingml/2006/picture">
+                  <pic:nvPicPr>
+                    <pic:cNvPr id="1" name=""/>
+                    <pic:cNvPicPr/>
+                  </pic:nvPicPr>
+                  <pic:blipFill>
+                    <a:blip r:embed="rId11" cstate="print">
+                      <a:extLst>
+                        <a:ext uri="{28A0092B-C50C-407E-A947-70E740481C1C}">
+                          <a14:useLocalDpi xmlns:a14="http://schemas.microsoft.com/office/drawing/2010/main" val="0"/>
+                        </a:ext>
+                      </a:extLst>
+                    </a:blip>
+                    <a:stretch>
+                      <a:fillRect/>
+                    </a:stretch>
+                  </pic:blipFill>
+                  <pic:spPr>
+                    <a:xfrm>
+                      <a:off x="0" y="0"/>
+                      <a:ext cx="3291840" cy="1678940"/>
+                    </a:xfrm>
+                    <a:prstGeom prst="rect">
+                      <a:avLst/>
+                    </a:prstGeom>
+                  </pic:spPr>
+                </pic:pic>
+              </a:graphicData>
+            </a:graphic>
+            <wp14:sizeRelH relativeFrom="margin">
+              <wp14:pctWidth>0</wp14:pctWidth>
+            </wp14:sizeRelH>
+            <wp14:sizeRelV relativeFrom="margin">
+              <wp14:pctHeight>0</wp14:pctHeight>
+            </wp14:sizeRelV>
+          </wp:anchor>
+        </w:drawing>
+      </w:r>
+    </w:p>
+    <w:p>
+      <w:pPr>
+        <w:spacing w:line="240" w:lineRule="auto"/>
+        <w:contextualSpacing/>
+        <w:rPr>
+          <w:sz w:val="20"/>
+          <w:szCs w:val="20"/>
+        </w:rPr>
+      </w:pPr>
+    </w:p>
+    <w:p>
+      <w:pPr>
+        <w:spacing w:line="240" w:lineRule="auto"/>
+        <w:contextualSpacing/>
+        <w:rPr>
+          <w:sz w:val="20"/>
+          <w:szCs w:val="20"/>
+        </w:rPr>
+      </w:pPr>
+    </w:p>
+    <w:p>
+      <w:pPr>
+        <w:spacing w:line="240" w:lineRule="auto"/>
+        <w:contextualSpacing/>
+        <w:rPr>
+          <w:sz w:val="20"/>
+          <w:szCs w:val="20"/>
+        </w:rPr>
+      </w:pPr>
+    </w:p>
+    <w:p>
+      <w:pPr>
+        <w:spacing w:line="240" w:lineRule="auto"/>
+        <w:contextualSpacing/>
+        <w:rPr>
+          <w:sz w:val="20"/>
+          <w:szCs w:val="20"/>
+        </w:rPr>
+      </w:pPr>
+    </w:p>
+    <w:p>
+      <w:pPr>
+        <w:spacing w:line="240" w:lineRule="auto"/>
+        <w:contextualSpacing/>
+        <w:rPr>
+          <w:sz w:val="20"/>
+          <w:szCs w:val="20"/>
+        </w:rPr>
+      </w:pPr>
+    </w:p>
+    <w:p>
+      <w:pPr>
+        <w:spacing w:line="240" w:lineRule="auto"/>
+        <w:contextualSpacing/>
+        <w:rPr>
+          <w:sz w:val="20"/>
+          <w:szCs w:val="20"/>
+        </w:rPr>
+      </w:pPr>
+    </w:p>
+    <w:p>
+      <w:pPr>
+        <w:spacing w:line="240" w:lineRule="auto"/>
+        <w:contextualSpacing/>
+        <w:rPr>
+          <w:sz w:val="20"/>
+          <w:szCs w:val="20"/>
+        </w:rPr>
+      </w:pPr>
+    </w:p>
+    <w:p>
+      <w:pPr>
+        <w:spacing w:line="240" w:lineRule="auto"/>
+        <w:contextualSpacing/>
+        <w:rPr>
+          <w:sz w:val="20"/>
+          <w:szCs w:val="20"/>
+        </w:rPr>
+      </w:pPr>
+    </w:p>
+    <w:p>
+      <w:pPr>
+        <w:spacing w:line="240" w:lineRule="auto"/>
+        <w:contextualSpacing/>
+        <w:rPr>
+          <w:sz w:val="20"/>
+          <w:szCs w:val="20"/>
+        </w:rPr>
+      </w:pPr>
+    </w:p>
+    <w:p>
+      <w:pPr>
+        <w:spacing w:line="240" w:lineRule="auto"/>
+        <w:contextualSpacing/>
+        <w:rPr>
+          <w:sz w:val="20"/>
+          <w:szCs w:val="20"/>
+        </w:rPr>
+      </w:pPr>
+    </w:p>
+    <w:p>
+      <w:pPr>
+        <w:spacing w:line="240" w:lineRule="auto"/>
+        <w:contextualSpacing/>
+        <w:rPr>
+          <w:sz w:val="20"/>
+          <w:szCs w:val="20"/>
+        </w:rPr>
+      </w:pPr>
+    </w:p>
+    <w:p>
+      <w:pPr>
+        <w:spacing w:line="240" w:lineRule="auto"/>
+        <w:contextualSpacing/>
+        <w:rPr>
+          <w:b/>
+          <w:bCs/>
+          <w:sz w:val="20"/>
+          <w:szCs w:val="20"/>
+        </w:rPr>
+      </w:pPr>
+      <w:r>
+        <w:rPr>
+          <w:b/>
+          <w:bCs/>
+          <w:sz w:val="20"/>
+          <w:szCs w:val="20"/>
+        </w:rPr>
+        <w:t xml:space="preserve">Component Analysis </w:t>
+      </w:r>
+    </w:p>
+    <w:p>
+      <w:pPr>
+        <w:pStyle w:val="ListParagraph"/>
+        <w:numPr>
+          <w:ilvl w:val="0"/>
+          <w:numId w:val="14"/>
+        </w:numPr>
+        <w:spacing w:line="240" w:lineRule="auto"/>
+        <w:rPr>
+          <w:sz w:val="20"/>
+          <w:szCs w:val="20"/>
+        </w:rPr>
+      </w:pPr>
+      <w:r>
+        <w:rPr>
+          <w:sz w:val="20"/>
+          <w:szCs w:val="20"/>
+        </w:rPr>
+        <w:t xml:space="preserve">Dropdown menu to select each company and show you all the information about the company itself </w:t>
+      </w:r>
+    </w:p>
+    <w:p>
+      <w:pPr>
+        <w:pStyle w:val="ListParagraph"/>
+        <w:spacing w:line="240" w:lineRule="auto"/>
+        <w:rPr>
+          <w:sz w:val="20"/>
+          <w:szCs w:val="20"/>
+        </w:rPr>
+      </w:pPr>
+    </w:p>
+    <w:p>
+      <w:pPr>
+        <w:pStyle w:val="ListParagraph"/>
+        <w:numPr>
+          <w:ilvl w:val="0"/>
+          <w:numId w:val="14"/>
+        </w:numPr>
+        <w:rPr>
+          <w:sz w:val="20"/>
+          <w:szCs w:val="20"/>
+        </w:rPr>
+      </w:pPr>
+      <w:r>
+        <w:rPr>
+          <w:sz w:val="20"/>
+          <w:szCs w:val="20"/>
+        </w:rPr>
+        <w:t>Percent of Total S&amp;P Weight vs. Number of Companies</w:t>
+      </w:r>
+    </w:p>
+    <w:p>
+      <w:pPr>
+        <w:pStyle w:val="ListParagraph"/>
+        <w:rPr>
+          <w:sz w:val="20"/>
+          <w:szCs w:val="20"/>
+        </w:rPr>
+      </w:pPr>
+      <w:r>
+        <w:rPr>
+          <w:noProof/>
+          <w:sz w:val="20"/>
+          <w:szCs w:val="20"/>
+        </w:rPr>
+        <w:drawing>
+          <wp:anchor distT="0" distB="0" distL="114300" distR="114300" simplePos="0" relativeHeight="251663360" behindDoc="0" locked="0" layoutInCell="1" allowOverlap="1" wp14:anchorId="796B2E08" wp14:editId="3C6ABFD0">
+            <wp:simplePos x="0" y="0"/>
+            <wp:positionH relativeFrom="column">
+              <wp:posOffset>992866</wp:posOffset>
+            </wp:positionH>
+            <wp:positionV relativeFrom="paragraph">
+              <wp:posOffset>39185</wp:posOffset>
+            </wp:positionV>
+            <wp:extent cx="3487420" cy="1940560"/>
+            <wp:effectExtent l="0" t="0" r="0" b="2540"/>
+            <wp:wrapSquare wrapText="bothSides"/>
+            <wp:docPr id="6" name="Picture 6"/>
+            <wp:cNvGraphicFramePr>
+              <a:graphicFrameLocks xmlns:a="http://schemas.openxmlformats.org/drawingml/2006/main" noChangeAspect="1"/>
+            </wp:cNvGraphicFramePr>
+            <a:graphic xmlns:a="http://schemas.openxmlformats.org/drawingml/2006/main">
+              <a:graphicData uri="http://schemas.openxmlformats.org/drawingml/2006/picture">
+                <pic:pic xmlns:pic="http://schemas.openxmlformats.org/drawingml/2006/picture">
+                  <pic:nvPicPr>
+                    <pic:cNvPr id="1" name=""/>
+                    <pic:cNvPicPr/>
+                  </pic:nvPicPr>
+                  <pic:blipFill>
+                    <a:blip r:embed="rId12" cstate="print">
+                      <a:extLst>
+                        <a:ext uri="{28A0092B-C50C-407E-A947-70E740481C1C}">
+                          <a14:useLocalDpi xmlns:a14="http://schemas.microsoft.com/office/drawing/2010/main" val="0"/>
+                        </a:ext>
+                      </a:extLst>
+                    </a:blip>
+                    <a:stretch>
+                      <a:fillRect/>
+                    </a:stretch>
+                  </pic:blipFill>
+                  <pic:spPr>
+                    <a:xfrm>
+                      <a:off x="0" y="0"/>
+                      <a:ext cx="3487420" cy="1940560"/>
+                    </a:xfrm>
+                    <a:prstGeom prst="rect">
+                      <a:avLst/>
+                    </a:prstGeom>
+                  </pic:spPr>
+                </pic:pic>
+              </a:graphicData>
+            </a:graphic>
+            <wp14:sizeRelH relativeFrom="margin">
+              <wp14:pctWidth>0</wp14:pctWidth>
+            </wp14:sizeRelH>
+            <wp14:sizeRelV relativeFrom="margin">
+              <wp14:pctHeight>0</wp14:pctHeight>
+            </wp14:sizeRelV>
+          </wp:anchor>
+        </w:drawing>
+      </w:r>
+    </w:p>
+    <w:p>
+      <w:pPr>
+        <w:pStyle w:val="ListParagraph"/>
+        <w:rPr>
+          <w:sz w:val="20"/>
+          <w:szCs w:val="20"/>
+        </w:rPr>
+      </w:pPr>
+    </w:p>
+    <w:p>
+      <w:pPr>
+        <w:pStyle w:val="ListParagraph"/>
+        <w:rPr>
+          <w:sz w:val="20"/>
+          <w:szCs w:val="20"/>
+        </w:rPr>
+      </w:pPr>
+    </w:p>
+    <w:p>
+      <w:pPr>
+        <w:pStyle w:val="ListParagraph"/>
+        <w:rPr>
+          <w:sz w:val="20"/>
+          <w:szCs w:val="20"/>
+        </w:rPr>
+      </w:pPr>
+    </w:p>
+    <w:p>
+      <w:pPr>
+        <w:pStyle w:val="ListParagraph"/>
+        <w:rPr>
+          <w:sz w:val="20"/>
+          <w:szCs w:val="20"/>
+        </w:rPr>
+      </w:pPr>
+    </w:p>
+    <w:p>
+      <w:pPr>
+        <w:pStyle w:val="ListParagraph"/>
+        <w:rPr>
+          <w:sz w:val="20"/>
+          <w:szCs w:val="20"/>
+        </w:rPr>
+      </w:pPr>
+    </w:p>
+    <w:p>
+      <w:pPr>
+        <w:pStyle w:val="ListParagraph"/>
+        <w:rPr>
+          <w:sz w:val="20"/>
+          <w:szCs w:val="20"/>
+        </w:rPr>
+      </w:pPr>
+    </w:p>
+    <w:p>
+      <w:pPr>
+        <w:pStyle w:val="ListParagraph"/>
+        <w:rPr>
+          <w:sz w:val="20"/>
+          <w:szCs w:val="20"/>
+        </w:rPr>
+      </w:pPr>
+    </w:p>
+    <w:p>
+      <w:pPr>
+        <w:pStyle w:val="ListParagraph"/>
+        <w:rPr>
+          <w:sz w:val="20"/>
+          <w:szCs w:val="20"/>
+        </w:rPr>
+      </w:pPr>
+    </w:p>
+    <w:p>
+      <w:pPr>
+        <w:pStyle w:val="ListParagraph"/>
+        <w:rPr>
+          <w:sz w:val="20"/>
+          <w:szCs w:val="20"/>
+        </w:rPr>
+      </w:pPr>
+    </w:p>
+    <w:p>
+      <w:pPr>
+        <w:pStyle w:val="ListParagraph"/>
+        <w:rPr>
+          <w:sz w:val="20"/>
+          <w:szCs w:val="20"/>
+        </w:rPr>
+      </w:pPr>
+    </w:p>
+    <w:p>
+      <w:pPr>
+        <w:pStyle w:val="ListParagraph"/>
+        <w:rPr>
+          <w:sz w:val="20"/>
+          <w:szCs w:val="20"/>
+        </w:rPr>
+      </w:pPr>
+    </w:p>
+    <w:p>
+      <w:pPr>
+        <w:pStyle w:val="ListParagraph"/>
+        <w:numPr>
+          <w:ilvl w:val="0"/>
+          <w:numId w:val="14"/>
+        </w:numPr>
+        <w:spacing w:line="240" w:lineRule="auto"/>
+        <w:rPr>
+          <w:color w:val="FF0000"/>
+          <w:sz w:val="20"/>
+          <w:szCs w:val="20"/>
+        </w:rPr>
+      </w:pPr>
+      <w:r>
+        <w:rPr>
+          <w:sz w:val="20"/>
+          <w:szCs w:val="20"/>
+        </w:rPr>
+        <w:t xml:space="preserve">Comparative graph – dropdown menu to select multiple companies (up to 5) showing </w:t>
+      </w:r>
+      <w:proofErr w:type="gramStart"/>
+      <w:r>
+        <w:rPr>
+          <w:sz w:val="20"/>
+          <w:szCs w:val="20"/>
+        </w:rPr>
+        <w:t>the their</w:t>
+      </w:r>
+      <w:proofErr w:type="gramEnd"/>
+      <w:r>
+        <w:rPr>
+          <w:sz w:val="20"/>
+          <w:szCs w:val="20"/>
+        </w:rPr>
+        <w:t xml:space="preserve"> performance </w:t>
+      </w:r>
+      <w:r>
+        <w:rPr>
+          <w:color w:val="FF0000"/>
+          <w:sz w:val="20"/>
+          <w:szCs w:val="20"/>
+        </w:rPr>
+        <w:t>(don’t have the data yet but easily download from yahoo finance)</w:t>
+      </w:r>
+    </w:p>
+    <w:p>
+      <w:pPr>
+        <w:spacing w:line="240" w:lineRule="auto"/>
+        <w:rPr>
+          <w:sz w:val="20"/>
+          <w:szCs w:val="20"/>
+        </w:rPr>
+      </w:pPr>
+      <w:r>
+        <w:rPr>
+          <w:noProof/>
+          <w:sz w:val="20"/>
+          <w:szCs w:val="20"/>
+        </w:rPr>
+        <w:drawing>
+          <wp:anchor distT="0" distB="0" distL="114300" distR="114300" simplePos="0" relativeHeight="251664384" behindDoc="0" locked="0" layoutInCell="1" allowOverlap="1" wp14:anchorId="516D39FD" wp14:editId="2DAC0C90">
+            <wp:simplePos x="0" y="0"/>
+            <wp:positionH relativeFrom="column">
+              <wp:posOffset>992614</wp:posOffset>
+            </wp:positionH>
+            <wp:positionV relativeFrom="paragraph">
+              <wp:posOffset>-1270</wp:posOffset>
+            </wp:positionV>
+            <wp:extent cx="3756025" cy="2122805"/>
+            <wp:effectExtent l="0" t="0" r="0" b="0"/>
+            <wp:wrapSquare wrapText="bothSides"/>
+            <wp:docPr id="7" name="Picture 7"/>
+            <wp:cNvGraphicFramePr>
+              <a:graphicFrameLocks xmlns:a="http://schemas.openxmlformats.org/drawingml/2006/main" noChangeAspect="1"/>
+            </wp:cNvGraphicFramePr>
+            <a:graphic xmlns:a="http://schemas.openxmlformats.org/drawingml/2006/main">
+              <a:graphicData uri="http://schemas.openxmlformats.org/drawingml/2006/picture">
+                <pic:pic xmlns:pic="http://schemas.openxmlformats.org/drawingml/2006/picture">
+                  <pic:nvPicPr>
+                    <pic:cNvPr id="1" name=""/>
+                    <pic:cNvPicPr/>
+                  </pic:nvPicPr>
+                  <pic:blipFill>
+                    <a:blip r:embed="rId13" cstate="print">
+                      <a:extLst>
+                        <a:ext uri="{28A0092B-C50C-407E-A947-70E740481C1C}">
+                          <a14:useLocalDpi xmlns:a14="http://schemas.microsoft.com/office/drawing/2010/main" val="0"/>
+                        </a:ext>
+                      </a:extLst>
+                    </a:blip>
+                    <a:stretch>
+                      <a:fillRect/>
+                    </a:stretch>
+                  </pic:blipFill>
+                  <pic:spPr>
+                    <a:xfrm>
+                      <a:off x="0" y="0"/>
+                      <a:ext cx="3756025" cy="2122805"/>
+                    </a:xfrm>
+                    <a:prstGeom prst="rect">
+                      <a:avLst/>
+                    </a:prstGeom>
+                  </pic:spPr>
+                </pic:pic>
+              </a:graphicData>
+            </a:graphic>
+            <wp14:sizeRelH relativeFrom="margin">
+              <wp14:pctWidth>0</wp14:pctWidth>
+            </wp14:sizeRelH>
+            <wp14:sizeRelV relativeFrom="margin">
+              <wp14:pctHeight>0</wp14:pctHeight>
+            </wp14:sizeRelV>
+          </wp:anchor>
+        </w:drawing>
+      </w:r>
+    </w:p>
+    <w:p>
+      <w:pPr>
+        <w:spacing w:line="240" w:lineRule="auto"/>
+        <w:rPr>
+          <w:sz w:val="20"/>
+          <w:szCs w:val="20"/>
+        </w:rPr>
+      </w:pPr>
+    </w:p>
+    <w:p>
+      <w:pPr>
+        <w:spacing w:line="240" w:lineRule="auto"/>
+        <w:rPr>
+          <w:sz w:val="20"/>
+          <w:szCs w:val="20"/>
+        </w:rPr>
+      </w:pPr>
+    </w:p>
+    <w:p>
+      <w:pPr>
+        <w:spacing w:line="240" w:lineRule="auto"/>
+        <w:rPr>
+          <w:sz w:val="20"/>
+          <w:szCs w:val="20"/>
+        </w:rPr>
+      </w:pPr>
+    </w:p>
+    <w:p>
+      <w:pPr>
+        <w:spacing w:line="240" w:lineRule="auto"/>
+        <w:rPr>
+          <w:sz w:val="20"/>
+          <w:szCs w:val="20"/>
+        </w:rPr>
+      </w:pPr>
+    </w:p>
+    <w:p>
+      <w:pPr>
+        <w:spacing w:line="240" w:lineRule="auto"/>
+        <w:rPr>
+          <w:sz w:val="20"/>
+          <w:szCs w:val="20"/>
+        </w:rPr>
+      </w:pPr>
+    </w:p>
+    <w:p>
+      <w:pPr>
+        <w:spacing w:line="240" w:lineRule="auto"/>
+        <w:rPr>
+          <w:sz w:val="20"/>
+          <w:szCs w:val="20"/>
+        </w:rPr>
+      </w:pPr>
+    </w:p>
+    <w:p>
+      <w:pPr>
+        <w:spacing w:line="240" w:lineRule="auto"/>
+        <w:rPr>
+          <w:sz w:val="20"/>
+          <w:szCs w:val="20"/>
+        </w:rPr>
+      </w:pPr>
+    </w:p>
+    <w:p>
+      <w:pPr>
+        <w:spacing w:line="240" w:lineRule="auto"/>
+        <w:rPr>
+          <w:b/>
+          <w:bCs/>
+          <w:sz w:val="20"/>
+          <w:szCs w:val="20"/>
+        </w:rPr>
+      </w:pPr>
+    </w:p>
+    <w:p>
+      <w:pPr>
+        <w:spacing w:line="240" w:lineRule="auto"/>
+        <w:rPr>
+          <w:b/>
+          <w:bCs/>
+          <w:sz w:val="20"/>
+          <w:szCs w:val="20"/>
+        </w:rPr>
+      </w:pPr>
+      <w:r>
+        <w:rPr>
+          <w:b/>
+          <w:bCs/>
+          <w:sz w:val="20"/>
+          <w:szCs w:val="20"/>
+        </w:rPr>
+        <w:t>About Us</w:t>
+      </w:r>
+    </w:p>
+    <w:p>
+      <w:pPr>
+        <w:pStyle w:val="ListParagraph"/>
+        <w:numPr>
+          <w:ilvl w:val="0"/>
+          <w:numId w:val="15"/>
+        </w:numPr>
+        <w:spacing w:line="240" w:lineRule="auto"/>
+        <w:rPr>
+          <w:sz w:val="20"/>
+          <w:szCs w:val="20"/>
+        </w:rPr>
+      </w:pPr>
+      <w:r>
+        <w:rPr>
+          <w:sz w:val="20"/>
+          <w:szCs w:val="20"/>
+        </w:rPr>
+        <w:t>Names and background on each of us</w:t>
+      </w:r>
+    </w:p>
+    <w:p>
+      <w:pPr>
+        <w:pStyle w:val="ListParagraph"/>
+        <w:numPr>
+          <w:ilvl w:val="0"/>
+          <w:numId w:val="15"/>
+        </w:numPr>
+        <w:spacing w:line="240" w:lineRule="auto"/>
+        <w:rPr>
+          <w:sz w:val="20"/>
+          <w:szCs w:val="20"/>
+        </w:rPr>
+      </w:pPr>
+      <w:r>
+        <w:rPr>
+          <w:sz w:val="20"/>
+          <w:szCs w:val="20"/>
+        </w:rPr>
+        <w:t xml:space="preserve">Disclaimers (ex/ this is not finance advice) </w:t>
+      </w:r>
+    </w:p>
+    <w:p>
+      <w:pPr>
+        <w:pStyle w:val="ListParagraph"/>
+        <w:numPr>
+          <w:ilvl w:val="0"/>
+          <w:numId w:val="15"/>
+        </w:numPr>
+        <w:spacing w:line="240" w:lineRule="auto"/>
+        <w:rPr>
+          <w:sz w:val="20"/>
+          <w:szCs w:val="20"/>
+        </w:rPr>
+      </w:pPr>
+      <w:r>
+        <w:rPr>
+          <w:sz w:val="20"/>
+          <w:szCs w:val="20"/>
+        </w:rPr>
+        <w:t xml:space="preserve">Ethical considerations </w:t>
       </w:r>
     </w:p>
     <w:sectPr>
@@ -706,6 +2120,298 @@
     </w:lvl>
   </w:abstractNum>
   <w:abstractNum w:abstractNumId="2" w15:restartNumberingAfterBreak="0">
+    <w:nsid w:val="1B3F78C9"/>
+    <w:multiLevelType w:val="hybridMultilevel"/>
+    <w:tmpl w:val="9ED02318"/>
+    <w:lvl w:ilvl="0" w:tplc="9D4040CC">
+      <w:start w:val="1"/>
+      <w:numFmt w:val="decimal"/>
+      <w:lvlText w:val="%1."/>
+      <w:lvlJc w:val="left"/>
+      <w:pPr>
+        <w:ind w:left="720" w:hanging="360"/>
+      </w:pPr>
+      <w:rPr>
+        <w:rFonts w:hint="default"/>
+        <w:color w:val="auto"/>
+      </w:rPr>
+    </w:lvl>
+    <w:lvl w:ilvl="1" w:tplc="04090019" w:tentative="1">
+      <w:start w:val="1"/>
+      <w:numFmt w:val="lowerLetter"/>
+      <w:lvlText w:val="%2."/>
+      <w:lvlJc w:val="left"/>
+      <w:pPr>
+        <w:ind w:left="1440" w:hanging="360"/>
+      </w:pPr>
+    </w:lvl>
+    <w:lvl w:ilvl="2" w:tplc="0409001B" w:tentative="1">
+      <w:start w:val="1"/>
+      <w:numFmt w:val="lowerRoman"/>
+      <w:lvlText w:val="%3."/>
+      <w:lvlJc w:val="right"/>
+      <w:pPr>
+        <w:ind w:left="2160" w:hanging="180"/>
+      </w:pPr>
+    </w:lvl>
+    <w:lvl w:ilvl="3" w:tplc="0409000F" w:tentative="1">
+      <w:start w:val="1"/>
+      <w:numFmt w:val="decimal"/>
+      <w:lvlText w:val="%4."/>
+      <w:lvlJc w:val="left"/>
+      <w:pPr>
+        <w:ind w:left="2880" w:hanging="360"/>
+      </w:pPr>
+    </w:lvl>
+    <w:lvl w:ilvl="4" w:tplc="04090019" w:tentative="1">
+      <w:start w:val="1"/>
+      <w:numFmt w:val="lowerLetter"/>
+      <w:lvlText w:val="%5."/>
+      <w:lvlJc w:val="left"/>
+      <w:pPr>
+        <w:ind w:left="3600" w:hanging="360"/>
+      </w:pPr>
+    </w:lvl>
+    <w:lvl w:ilvl="5" w:tplc="0409001B" w:tentative="1">
+      <w:start w:val="1"/>
+      <w:numFmt w:val="lowerRoman"/>
+      <w:lvlText w:val="%6."/>
+      <w:lvlJc w:val="right"/>
+      <w:pPr>
+        <w:ind w:left="4320" w:hanging="180"/>
+      </w:pPr>
+    </w:lvl>
+    <w:lvl w:ilvl="6" w:tplc="0409000F" w:tentative="1">
+      <w:start w:val="1"/>
+      <w:numFmt w:val="decimal"/>
+      <w:lvlText w:val="%7."/>
+      <w:lvlJc w:val="left"/>
+      <w:pPr>
+        <w:ind w:left="5040" w:hanging="360"/>
+      </w:pPr>
+    </w:lvl>
+    <w:lvl w:ilvl="7" w:tplc="04090019" w:tentative="1">
+      <w:start w:val="1"/>
+      <w:numFmt w:val="lowerLetter"/>
+      <w:lvlText w:val="%8."/>
+      <w:lvlJc w:val="left"/>
+      <w:pPr>
+        <w:ind w:left="5760" w:hanging="360"/>
+      </w:pPr>
+    </w:lvl>
+    <w:lvl w:ilvl="8" w:tplc="0409001B" w:tentative="1">
+      <w:start w:val="1"/>
+      <w:numFmt w:val="lowerRoman"/>
+      <w:lvlText w:val="%9."/>
+      <w:lvlJc w:val="right"/>
+      <w:pPr>
+        <w:ind w:left="6480" w:hanging="180"/>
+      </w:pPr>
+    </w:lvl>
+  </w:abstractNum>
+  <w:abstractNum w:abstractNumId="3" w15:restartNumberingAfterBreak="0">
+    <w:nsid w:val="221948B2"/>
+    <w:multiLevelType w:val="hybridMultilevel"/>
+    <w:tmpl w:val="DC0438C2"/>
+    <w:lvl w:ilvl="0" w:tplc="0409000F">
+      <w:start w:val="1"/>
+      <w:numFmt w:val="decimal"/>
+      <w:lvlText w:val="%1."/>
+      <w:lvlJc w:val="left"/>
+      <w:pPr>
+        <w:ind w:left="720" w:hanging="360"/>
+      </w:pPr>
+      <w:rPr>
+        <w:rFonts w:hint="default"/>
+      </w:rPr>
+    </w:lvl>
+    <w:lvl w:ilvl="1" w:tplc="04090019" w:tentative="1">
+      <w:start w:val="1"/>
+      <w:numFmt w:val="lowerLetter"/>
+      <w:lvlText w:val="%2."/>
+      <w:lvlJc w:val="left"/>
+      <w:pPr>
+        <w:ind w:left="1440" w:hanging="360"/>
+      </w:pPr>
+    </w:lvl>
+    <w:lvl w:ilvl="2" w:tplc="0409001B" w:tentative="1">
+      <w:start w:val="1"/>
+      <w:numFmt w:val="lowerRoman"/>
+      <w:lvlText w:val="%3."/>
+      <w:lvlJc w:val="right"/>
+      <w:pPr>
+        <w:ind w:left="2160" w:hanging="180"/>
+      </w:pPr>
+    </w:lvl>
+    <w:lvl w:ilvl="3" w:tplc="0409000F" w:tentative="1">
+      <w:start w:val="1"/>
+      <w:numFmt w:val="decimal"/>
+      <w:lvlText w:val="%4."/>
+      <w:lvlJc w:val="left"/>
+      <w:pPr>
+        <w:ind w:left="2880" w:hanging="360"/>
+      </w:pPr>
+    </w:lvl>
+    <w:lvl w:ilvl="4" w:tplc="04090019" w:tentative="1">
+      <w:start w:val="1"/>
+      <w:numFmt w:val="lowerLetter"/>
+      <w:lvlText w:val="%5."/>
+      <w:lvlJc w:val="left"/>
+      <w:pPr>
+        <w:ind w:left="3600" w:hanging="360"/>
+      </w:pPr>
+    </w:lvl>
+    <w:lvl w:ilvl="5" w:tplc="0409001B" w:tentative="1">
+      <w:start w:val="1"/>
+      <w:numFmt w:val="lowerRoman"/>
+      <w:lvlText w:val="%6."/>
+      <w:lvlJc w:val="right"/>
+      <w:pPr>
+        <w:ind w:left="4320" w:hanging="180"/>
+      </w:pPr>
+    </w:lvl>
+    <w:lvl w:ilvl="6" w:tplc="0409000F" w:tentative="1">
+      <w:start w:val="1"/>
+      <w:numFmt w:val="decimal"/>
+      <w:lvlText w:val="%7."/>
+      <w:lvlJc w:val="left"/>
+      <w:pPr>
+        <w:ind w:left="5040" w:hanging="360"/>
+      </w:pPr>
+    </w:lvl>
+    <w:lvl w:ilvl="7" w:tplc="04090019" w:tentative="1">
+      <w:start w:val="1"/>
+      <w:numFmt w:val="lowerLetter"/>
+      <w:lvlText w:val="%8."/>
+      <w:lvlJc w:val="left"/>
+      <w:pPr>
+        <w:ind w:left="5760" w:hanging="360"/>
+      </w:pPr>
+    </w:lvl>
+    <w:lvl w:ilvl="8" w:tplc="0409001B" w:tentative="1">
+      <w:start w:val="1"/>
+      <w:numFmt w:val="lowerRoman"/>
+      <w:lvlText w:val="%9."/>
+      <w:lvlJc w:val="right"/>
+      <w:pPr>
+        <w:ind w:left="6480" w:hanging="180"/>
+      </w:pPr>
+    </w:lvl>
+  </w:abstractNum>
+  <w:abstractNum w:abstractNumId="4" w15:restartNumberingAfterBreak="0">
+    <w:nsid w:val="24C971DA"/>
+    <w:multiLevelType w:val="hybridMultilevel"/>
+    <w:tmpl w:val="3558E4FC"/>
+    <w:lvl w:ilvl="0" w:tplc="FFFFFFFF">
+      <w:start w:val="1"/>
+      <w:numFmt w:val="decimal"/>
+      <w:lvlText w:val="%1."/>
+      <w:lvlJc w:val="left"/>
+      <w:pPr>
+        <w:ind w:left="720" w:hanging="360"/>
+      </w:pPr>
+      <w:rPr>
+        <w:rFonts w:hint="default"/>
+      </w:rPr>
+    </w:lvl>
+    <w:lvl w:ilvl="1" w:tplc="FFFFFFFF" w:tentative="1">
+      <w:start w:val="1"/>
+      <w:numFmt w:val="bullet"/>
+      <w:lvlText w:val="o"/>
+      <w:lvlJc w:val="left"/>
+      <w:pPr>
+        <w:ind w:left="1440" w:hanging="360"/>
+      </w:pPr>
+      <w:rPr>
+        <w:rFonts w:ascii="Courier New" w:hAnsi="Courier New" w:cs="Courier New" w:hint="default"/>
+      </w:rPr>
+    </w:lvl>
+    <w:lvl w:ilvl="2" w:tplc="FFFFFFFF" w:tentative="1">
+      <w:start w:val="1"/>
+      <w:numFmt w:val="bullet"/>
+      <w:lvlText w:val=""/>
+      <w:lvlJc w:val="left"/>
+      <w:pPr>
+        <w:ind w:left="2160" w:hanging="360"/>
+      </w:pPr>
+      <w:rPr>
+        <w:rFonts w:ascii="Wingdings" w:hAnsi="Wingdings" w:hint="default"/>
+      </w:rPr>
+    </w:lvl>
+    <w:lvl w:ilvl="3" w:tplc="FFFFFFFF" w:tentative="1">
+      <w:start w:val="1"/>
+      <w:numFmt w:val="bullet"/>
+      <w:lvlText w:val=""/>
+      <w:lvlJc w:val="left"/>
+      <w:pPr>
+        <w:ind w:left="2880" w:hanging="360"/>
+      </w:pPr>
+      <w:rPr>
+        <w:rFonts w:ascii="Symbol" w:hAnsi="Symbol" w:hint="default"/>
+      </w:rPr>
+    </w:lvl>
+    <w:lvl w:ilvl="4" w:tplc="FFFFFFFF" w:tentative="1">
+      <w:start w:val="1"/>
+      <w:numFmt w:val="bullet"/>
+      <w:lvlText w:val="o"/>
+      <w:lvlJc w:val="left"/>
+      <w:pPr>
+        <w:ind w:left="3600" w:hanging="360"/>
+      </w:pPr>
+      <w:rPr>
+        <w:rFonts w:ascii="Courier New" w:hAnsi="Courier New" w:cs="Courier New" w:hint="default"/>
+      </w:rPr>
+    </w:lvl>
+    <w:lvl w:ilvl="5" w:tplc="FFFFFFFF" w:tentative="1">
+      <w:start w:val="1"/>
+      <w:numFmt w:val="bullet"/>
+      <w:lvlText w:val=""/>
+      <w:lvlJc w:val="left"/>
+      <w:pPr>
+        <w:ind w:left="4320" w:hanging="360"/>
+      </w:pPr>
+      <w:rPr>
+        <w:rFonts w:ascii="Wingdings" w:hAnsi="Wingdings" w:hint="default"/>
+      </w:rPr>
+    </w:lvl>
+    <w:lvl w:ilvl="6" w:tplc="FFFFFFFF" w:tentative="1">
+      <w:start w:val="1"/>
+      <w:numFmt w:val="bullet"/>
+      <w:lvlText w:val=""/>
+      <w:lvlJc w:val="left"/>
+      <w:pPr>
+        <w:ind w:left="5040" w:hanging="360"/>
+      </w:pPr>
+      <w:rPr>
+        <w:rFonts w:ascii="Symbol" w:hAnsi="Symbol" w:hint="default"/>
+      </w:rPr>
+    </w:lvl>
+    <w:lvl w:ilvl="7" w:tplc="FFFFFFFF" w:tentative="1">
+      <w:start w:val="1"/>
+      <w:numFmt w:val="bullet"/>
+      <w:lvlText w:val="o"/>
+      <w:lvlJc w:val="left"/>
+      <w:pPr>
+        <w:ind w:left="5760" w:hanging="360"/>
+      </w:pPr>
+      <w:rPr>
+        <w:rFonts w:ascii="Courier New" w:hAnsi="Courier New" w:cs="Courier New" w:hint="default"/>
+      </w:rPr>
+    </w:lvl>
+    <w:lvl w:ilvl="8" w:tplc="FFFFFFFF" w:tentative="1">
+      <w:start w:val="1"/>
+      <w:numFmt w:val="bullet"/>
+      <w:lvlText w:val=""/>
+      <w:lvlJc w:val="left"/>
+      <w:pPr>
+        <w:ind w:left="6480" w:hanging="360"/>
+      </w:pPr>
+      <w:rPr>
+        <w:rFonts w:ascii="Wingdings" w:hAnsi="Wingdings" w:hint="default"/>
+      </w:rPr>
+    </w:lvl>
+  </w:abstractNum>
+  <w:abstractNum w:abstractNumId="5" w15:restartNumberingAfterBreak="0">
     <w:nsid w:val="3E021553"/>
     <w:multiLevelType w:val="hybridMultilevel"/>
     <w:tmpl w:val="C7C69274"/>
@@ -798,7 +2504,7 @@
       </w:pPr>
     </w:lvl>
   </w:abstractNum>
-  <w:abstractNum w:abstractNumId="3" w15:restartNumberingAfterBreak="0">
+  <w:abstractNum w:abstractNumId="6" w15:restartNumberingAfterBreak="0">
     <w:nsid w:val="480230E9"/>
     <w:multiLevelType w:val="multilevel"/>
     <w:tmpl w:val="536A9654"/>
@@ -947,7 +2653,7 @@
       </w:rPr>
     </w:lvl>
   </w:abstractNum>
-  <w:abstractNum w:abstractNumId="4" w15:restartNumberingAfterBreak="0">
+  <w:abstractNum w:abstractNumId="7" w15:restartNumberingAfterBreak="0">
     <w:nsid w:val="4812216C"/>
     <w:multiLevelType w:val="hybridMultilevel"/>
     <w:tmpl w:val="C256E888"/>
@@ -1033,7 +2739,7 @@
       </w:pPr>
     </w:lvl>
   </w:abstractNum>
-  <w:abstractNum w:abstractNumId="5" w15:restartNumberingAfterBreak="0">
+  <w:abstractNum w:abstractNumId="8" w15:restartNumberingAfterBreak="0">
     <w:nsid w:val="50255FC6"/>
     <w:multiLevelType w:val="multilevel"/>
     <w:tmpl w:val="FDFEC1D2"/>
@@ -1182,7 +2888,7 @@
       </w:rPr>
     </w:lvl>
   </w:abstractNum>
-  <w:abstractNum w:abstractNumId="6" w15:restartNumberingAfterBreak="0">
+  <w:abstractNum w:abstractNumId="9" w15:restartNumberingAfterBreak="0">
     <w:nsid w:val="522948E7"/>
     <w:multiLevelType w:val="multilevel"/>
     <w:tmpl w:val="EFF64CF4"/>
@@ -1331,7 +3037,7 @@
       </w:rPr>
     </w:lvl>
   </w:abstractNum>
-  <w:abstractNum w:abstractNumId="7" w15:restartNumberingAfterBreak="0">
+  <w:abstractNum w:abstractNumId="10" w15:restartNumberingAfterBreak="0">
     <w:nsid w:val="5AE30B53"/>
     <w:multiLevelType w:val="multilevel"/>
     <w:tmpl w:val="5F68A8B6"/>
@@ -1480,7 +3186,120 @@
       </w:rPr>
     </w:lvl>
   </w:abstractNum>
-  <w:abstractNum w:abstractNumId="8" w15:restartNumberingAfterBreak="0">
+  <w:abstractNum w:abstractNumId="11" w15:restartNumberingAfterBreak="0">
+    <w:nsid w:val="65AD7C66"/>
+    <w:multiLevelType w:val="hybridMultilevel"/>
+    <w:tmpl w:val="3558E4FC"/>
+    <w:lvl w:ilvl="0" w:tplc="0409000F">
+      <w:start w:val="1"/>
+      <w:numFmt w:val="decimal"/>
+      <w:lvlText w:val="%1."/>
+      <w:lvlJc w:val="left"/>
+      <w:pPr>
+        <w:ind w:left="720" w:hanging="360"/>
+      </w:pPr>
+      <w:rPr>
+        <w:rFonts w:hint="default"/>
+      </w:rPr>
+    </w:lvl>
+    <w:lvl w:ilvl="1" w:tplc="04090003" w:tentative="1">
+      <w:start w:val="1"/>
+      <w:numFmt w:val="bullet"/>
+      <w:lvlText w:val="o"/>
+      <w:lvlJc w:val="left"/>
+      <w:pPr>
+        <w:ind w:left="1440" w:hanging="360"/>
+      </w:pPr>
+      <w:rPr>
+        <w:rFonts w:ascii="Courier New" w:hAnsi="Courier New" w:cs="Courier New" w:hint="default"/>
+      </w:rPr>
+    </w:lvl>
+    <w:lvl w:ilvl="2" w:tplc="04090005" w:tentative="1">
+      <w:start w:val="1"/>
+      <w:numFmt w:val="bullet"/>
+      <w:lvlText w:val=""/>
+      <w:lvlJc w:val="left"/>
+      <w:pPr>
+        <w:ind w:left="2160" w:hanging="360"/>
+      </w:pPr>
+      <w:rPr>
+        <w:rFonts w:ascii="Wingdings" w:hAnsi="Wingdings" w:hint="default"/>
+      </w:rPr>
+    </w:lvl>
+    <w:lvl w:ilvl="3" w:tplc="04090001" w:tentative="1">
+      <w:start w:val="1"/>
+      <w:numFmt w:val="bullet"/>
+      <w:lvlText w:val=""/>
+      <w:lvlJc w:val="left"/>
+      <w:pPr>
+        <w:ind w:left="2880" w:hanging="360"/>
+      </w:pPr>
+      <w:rPr>
+        <w:rFonts w:ascii="Symbol" w:hAnsi="Symbol" w:hint="default"/>
+      </w:rPr>
+    </w:lvl>
+    <w:lvl w:ilvl="4" w:tplc="04090003" w:tentative="1">
+      <w:start w:val="1"/>
+      <w:numFmt w:val="bullet"/>
+      <w:lvlText w:val="o"/>
+      <w:lvlJc w:val="left"/>
+      <w:pPr>
+        <w:ind w:left="3600" w:hanging="360"/>
+      </w:pPr>
+      <w:rPr>
+        <w:rFonts w:ascii="Courier New" w:hAnsi="Courier New" w:cs="Courier New" w:hint="default"/>
+      </w:rPr>
+    </w:lvl>
+    <w:lvl w:ilvl="5" w:tplc="04090005" w:tentative="1">
+      <w:start w:val="1"/>
+      <w:numFmt w:val="bullet"/>
+      <w:lvlText w:val=""/>
+      <w:lvlJc w:val="left"/>
+      <w:pPr>
+        <w:ind w:left="4320" w:hanging="360"/>
+      </w:pPr>
+      <w:rPr>
+        <w:rFonts w:ascii="Wingdings" w:hAnsi="Wingdings" w:hint="default"/>
+      </w:rPr>
+    </w:lvl>
+    <w:lvl w:ilvl="6" w:tplc="04090001" w:tentative="1">
+      <w:start w:val="1"/>
+      <w:numFmt w:val="bullet"/>
+      <w:lvlText w:val=""/>
+      <w:lvlJc w:val="left"/>
+      <w:pPr>
+        <w:ind w:left="5040" w:hanging="360"/>
+      </w:pPr>
+      <w:rPr>
+        <w:rFonts w:ascii="Symbol" w:hAnsi="Symbol" w:hint="default"/>
+      </w:rPr>
+    </w:lvl>
+    <w:lvl w:ilvl="7" w:tplc="04090003" w:tentative="1">
+      <w:start w:val="1"/>
+      <w:numFmt w:val="bullet"/>
+      <w:lvlText w:val="o"/>
+      <w:lvlJc w:val="left"/>
+      <w:pPr>
+        <w:ind w:left="5760" w:hanging="360"/>
+      </w:pPr>
+      <w:rPr>
+        <w:rFonts w:ascii="Courier New" w:hAnsi="Courier New" w:cs="Courier New" w:hint="default"/>
+      </w:rPr>
+    </w:lvl>
+    <w:lvl w:ilvl="8" w:tplc="04090005" w:tentative="1">
+      <w:start w:val="1"/>
+      <w:numFmt w:val="bullet"/>
+      <w:lvlText w:val=""/>
+      <w:lvlJc w:val="left"/>
+      <w:pPr>
+        <w:ind w:left="6480" w:hanging="360"/>
+      </w:pPr>
+      <w:rPr>
+        <w:rFonts w:ascii="Wingdings" w:hAnsi="Wingdings" w:hint="default"/>
+      </w:rPr>
+    </w:lvl>
+  </w:abstractNum>
+  <w:abstractNum w:abstractNumId="12" w15:restartNumberingAfterBreak="0">
     <w:nsid w:val="71FB07BE"/>
     <w:multiLevelType w:val="hybridMultilevel"/>
     <w:tmpl w:val="7472B9F0"/>
@@ -1566,7 +3385,7 @@
       </w:pPr>
     </w:lvl>
   </w:abstractNum>
-  <w:abstractNum w:abstractNumId="9" w15:restartNumberingAfterBreak="0">
+  <w:abstractNum w:abstractNumId="13" w15:restartNumberingAfterBreak="0">
     <w:nsid w:val="75127C10"/>
     <w:multiLevelType w:val="multilevel"/>
     <w:tmpl w:val="7F9CEA7C"/>
@@ -1715,7 +3534,7 @@
       </w:rPr>
     </w:lvl>
   </w:abstractNum>
-  <w:abstractNum w:abstractNumId="10" w15:restartNumberingAfterBreak="0">
+  <w:abstractNum w:abstractNumId="14" w15:restartNumberingAfterBreak="0">
     <w:nsid w:val="79B02EE3"/>
     <w:multiLevelType w:val="multilevel"/>
     <w:tmpl w:val="FABED500"/>
@@ -1871,31 +3690,43 @@
     <w:abstractNumId w:val="0"/>
   </w:num>
   <w:num w:numId="3" w16cid:durableId="2004820058">
+    <w:abstractNumId w:val="14"/>
+  </w:num>
+  <w:num w:numId="4" w16cid:durableId="1612740527">
+    <w:abstractNumId w:val="9"/>
+  </w:num>
+  <w:num w:numId="5" w16cid:durableId="1532914596">
+    <w:abstractNumId w:val="6"/>
+  </w:num>
+  <w:num w:numId="6" w16cid:durableId="675228273">
+    <w:abstractNumId w:val="8"/>
+  </w:num>
+  <w:num w:numId="7" w16cid:durableId="417988989">
+    <w:abstractNumId w:val="13"/>
+  </w:num>
+  <w:num w:numId="8" w16cid:durableId="1884554726">
+    <w:abstractNumId w:val="12"/>
+  </w:num>
+  <w:num w:numId="9" w16cid:durableId="496726535">
+    <w:abstractNumId w:val="5"/>
+  </w:num>
+  <w:num w:numId="10" w16cid:durableId="1521775768">
+    <w:abstractNumId w:val="7"/>
+  </w:num>
+  <w:num w:numId="11" w16cid:durableId="1696037289">
     <w:abstractNumId w:val="10"/>
   </w:num>
-  <w:num w:numId="4" w16cid:durableId="1612740527">
-    <w:abstractNumId w:val="6"/>
+  <w:num w:numId="12" w16cid:durableId="827406749">
+    <w:abstractNumId w:val="11"/>
   </w:num>
-  <w:num w:numId="5" w16cid:durableId="1532914596">
-    <w:abstractNumId w:val="3"/>
+  <w:num w:numId="13" w16cid:durableId="440760633">
+    <w:abstractNumId w:val="4"/>
   </w:num>
-  <w:num w:numId="6" w16cid:durableId="675228273">
-    <w:abstractNumId w:val="5"/>
-  </w:num>
-  <w:num w:numId="7" w16cid:durableId="417988989">
-    <w:abstractNumId w:val="9"/>
-  </w:num>
-  <w:num w:numId="8" w16cid:durableId="1884554726">
-    <w:abstractNumId w:val="8"/>
-  </w:num>
-  <w:num w:numId="9" w16cid:durableId="496726535">
+  <w:num w:numId="14" w16cid:durableId="1573005972">
     <w:abstractNumId w:val="2"/>
   </w:num>
-  <w:num w:numId="10" w16cid:durableId="1521775768">
-    <w:abstractNumId w:val="4"/>
-  </w:num>
-  <w:num w:numId="11" w16cid:durableId="1696037289">
-    <w:abstractNumId w:val="7"/>
+  <w:num w:numId="15" w16cid:durableId="747768024">
+    <w:abstractNumId w:val="3"/>
   </w:num>
 </w:numbering>
 </file>
@@ -2504,6 +4335,7 @@
   <w:style w:type="character" w:default="1" w:styleId="DefaultParagraphFont">
     <w:name w:val="Default Paragraph Font"/>
     <w:uiPriority w:val="1"/>
+    <w:semiHidden/>
     <w:unhideWhenUsed/>
   </w:style>
   <w:style w:type="table" w:default="1" w:styleId="TableNormal">

</xml_diff>

<commit_message>
added data to psql database and re updated all the code
</commit_message>
<xml_diff>
--- a/Notes.docx
+++ b/Notes.docx
@@ -440,8 +440,7 @@
     </w:p>
     <w:p>
       <w:pPr>
-        <w:spacing w:line="240" w:lineRule="auto"/>
-        <w:contextualSpacing/>
+        <w:pStyle w:val="NoSpacing"/>
         <w:rPr>
           <w:b/>
           <w:bCs/>
@@ -584,6 +583,7 @@
       </w:r>
       <w:r>
         <w:rPr>
+          <w:noProof/>
           <w:sz w:val="20"/>
           <w:szCs w:val="20"/>
         </w:rPr>
@@ -753,13 +753,13 @@
           <w:szCs w:val="20"/>
         </w:rPr>
         <w:drawing>
-          <wp:anchor distT="0" distB="0" distL="114300" distR="114300" simplePos="0" relativeHeight="251665408" behindDoc="0" locked="0" layoutInCell="1" allowOverlap="1" wp14:anchorId="0B01F6A7" wp14:editId="664D5DAF">
+          <wp:anchor distT="0" distB="0" distL="114300" distR="114300" simplePos="0" relativeHeight="251665408" behindDoc="0" locked="0" layoutInCell="1" allowOverlap="1" wp14:anchorId="0B01F6A7" wp14:editId="639566AD">
             <wp:simplePos x="0" y="0"/>
             <wp:positionH relativeFrom="column">
-              <wp:posOffset>1023401</wp:posOffset>
+              <wp:posOffset>1022985</wp:posOffset>
             </wp:positionH>
             <wp:positionV relativeFrom="paragraph">
-              <wp:posOffset>270510</wp:posOffset>
+              <wp:posOffset>180455</wp:posOffset>
             </wp:positionV>
             <wp:extent cx="3357846" cy="2197308"/>
             <wp:effectExtent l="0" t="0" r="0" b="0"/>
@@ -945,6 +945,15 @@
         <w:spacing w:line="240" w:lineRule="auto"/>
         <w:contextualSpacing/>
         <w:rPr>
+          <w:sz w:val="20"/>
+          <w:szCs w:val="20"/>
+        </w:rPr>
+      </w:pPr>
+    </w:p>
+    <w:p>
+      <w:pPr>
+        <w:pStyle w:val="NoSpacing"/>
+        <w:rPr>
           <w:b/>
           <w:bCs/>
           <w:sz w:val="20"/>
@@ -1007,6 +1016,7 @@
       </w:pPr>
       <w:r>
         <w:rPr>
+          <w:noProof/>
           <w:sz w:val="20"/>
           <w:szCs w:val="20"/>
         </w:rPr>
@@ -1216,6 +1226,7 @@
       </w:pPr>
       <w:r>
         <w:rPr>
+          <w:noProof/>
           <w:sz w:val="20"/>
           <w:szCs w:val="20"/>
         </w:rPr>
@@ -1389,8 +1400,7 @@
     </w:p>
     <w:p>
       <w:pPr>
-        <w:spacing w:line="240" w:lineRule="auto"/>
-        <w:contextualSpacing/>
+        <w:pStyle w:val="NoSpacing"/>
         <w:rPr>
           <w:b/>
           <w:bCs/>
@@ -1446,6 +1456,7 @@
           <w:ilvl w:val="0"/>
           <w:numId w:val="14"/>
         </w:numPr>
+        <w:spacing w:line="240" w:lineRule="auto"/>
         <w:rPr>
           <w:sz w:val="20"/>
           <w:szCs w:val="20"/>
@@ -1462,6 +1473,7 @@
     <w:p>
       <w:pPr>
         <w:pStyle w:val="ListParagraph"/>
+        <w:spacing w:line="240" w:lineRule="auto"/>
         <w:rPr>
           <w:sz w:val="20"/>
           <w:szCs w:val="20"/>
@@ -1533,96 +1545,127 @@
     <w:p>
       <w:pPr>
         <w:pStyle w:val="ListParagraph"/>
-        <w:rPr>
-          <w:sz w:val="20"/>
-          <w:szCs w:val="20"/>
-        </w:rPr>
-      </w:pPr>
-    </w:p>
-    <w:p>
-      <w:pPr>
-        <w:pStyle w:val="ListParagraph"/>
-        <w:rPr>
-          <w:sz w:val="20"/>
-          <w:szCs w:val="20"/>
-        </w:rPr>
-      </w:pPr>
-    </w:p>
-    <w:p>
-      <w:pPr>
-        <w:pStyle w:val="ListParagraph"/>
-        <w:rPr>
-          <w:sz w:val="20"/>
-          <w:szCs w:val="20"/>
-        </w:rPr>
-      </w:pPr>
-    </w:p>
-    <w:p>
-      <w:pPr>
-        <w:pStyle w:val="ListParagraph"/>
-        <w:rPr>
-          <w:sz w:val="20"/>
-          <w:szCs w:val="20"/>
-        </w:rPr>
-      </w:pPr>
-    </w:p>
-    <w:p>
-      <w:pPr>
-        <w:pStyle w:val="ListParagraph"/>
-        <w:rPr>
-          <w:sz w:val="20"/>
-          <w:szCs w:val="20"/>
-        </w:rPr>
-      </w:pPr>
-    </w:p>
-    <w:p>
-      <w:pPr>
-        <w:pStyle w:val="ListParagraph"/>
-        <w:rPr>
-          <w:sz w:val="20"/>
-          <w:szCs w:val="20"/>
-        </w:rPr>
-      </w:pPr>
-    </w:p>
-    <w:p>
-      <w:pPr>
-        <w:pStyle w:val="ListParagraph"/>
-        <w:rPr>
-          <w:sz w:val="20"/>
-          <w:szCs w:val="20"/>
-        </w:rPr>
-      </w:pPr>
-    </w:p>
-    <w:p>
-      <w:pPr>
-        <w:pStyle w:val="ListParagraph"/>
-        <w:rPr>
-          <w:sz w:val="20"/>
-          <w:szCs w:val="20"/>
-        </w:rPr>
-      </w:pPr>
-    </w:p>
-    <w:p>
-      <w:pPr>
-        <w:pStyle w:val="ListParagraph"/>
-        <w:rPr>
-          <w:sz w:val="20"/>
-          <w:szCs w:val="20"/>
-        </w:rPr>
-      </w:pPr>
-    </w:p>
-    <w:p>
-      <w:pPr>
-        <w:pStyle w:val="ListParagraph"/>
-        <w:rPr>
-          <w:sz w:val="20"/>
-          <w:szCs w:val="20"/>
-        </w:rPr>
-      </w:pPr>
-    </w:p>
-    <w:p>
-      <w:pPr>
-        <w:pStyle w:val="ListParagraph"/>
+        <w:spacing w:line="240" w:lineRule="auto"/>
+        <w:rPr>
+          <w:sz w:val="20"/>
+          <w:szCs w:val="20"/>
+        </w:rPr>
+      </w:pPr>
+    </w:p>
+    <w:p>
+      <w:pPr>
+        <w:pStyle w:val="ListParagraph"/>
+        <w:spacing w:line="240" w:lineRule="auto"/>
+        <w:rPr>
+          <w:sz w:val="20"/>
+          <w:szCs w:val="20"/>
+        </w:rPr>
+      </w:pPr>
+    </w:p>
+    <w:p>
+      <w:pPr>
+        <w:pStyle w:val="ListParagraph"/>
+        <w:spacing w:line="240" w:lineRule="auto"/>
+        <w:rPr>
+          <w:sz w:val="20"/>
+          <w:szCs w:val="20"/>
+        </w:rPr>
+      </w:pPr>
+    </w:p>
+    <w:p>
+      <w:pPr>
+        <w:pStyle w:val="ListParagraph"/>
+        <w:spacing w:line="240" w:lineRule="auto"/>
+        <w:rPr>
+          <w:sz w:val="20"/>
+          <w:szCs w:val="20"/>
+        </w:rPr>
+      </w:pPr>
+    </w:p>
+    <w:p>
+      <w:pPr>
+        <w:pStyle w:val="ListParagraph"/>
+        <w:spacing w:line="240" w:lineRule="auto"/>
+        <w:rPr>
+          <w:sz w:val="20"/>
+          <w:szCs w:val="20"/>
+        </w:rPr>
+      </w:pPr>
+    </w:p>
+    <w:p>
+      <w:pPr>
+        <w:pStyle w:val="ListParagraph"/>
+        <w:spacing w:line="240" w:lineRule="auto"/>
+        <w:rPr>
+          <w:sz w:val="20"/>
+          <w:szCs w:val="20"/>
+        </w:rPr>
+      </w:pPr>
+    </w:p>
+    <w:p>
+      <w:pPr>
+        <w:pStyle w:val="ListParagraph"/>
+        <w:spacing w:line="240" w:lineRule="auto"/>
+        <w:rPr>
+          <w:sz w:val="20"/>
+          <w:szCs w:val="20"/>
+        </w:rPr>
+      </w:pPr>
+    </w:p>
+    <w:p>
+      <w:pPr>
+        <w:pStyle w:val="ListParagraph"/>
+        <w:spacing w:line="240" w:lineRule="auto"/>
+        <w:rPr>
+          <w:sz w:val="20"/>
+          <w:szCs w:val="20"/>
+        </w:rPr>
+      </w:pPr>
+    </w:p>
+    <w:p>
+      <w:pPr>
+        <w:pStyle w:val="ListParagraph"/>
+        <w:spacing w:line="240" w:lineRule="auto"/>
+        <w:rPr>
+          <w:sz w:val="20"/>
+          <w:szCs w:val="20"/>
+        </w:rPr>
+      </w:pPr>
+    </w:p>
+    <w:p>
+      <w:pPr>
+        <w:pStyle w:val="ListParagraph"/>
+        <w:spacing w:line="240" w:lineRule="auto"/>
+        <w:rPr>
+          <w:sz w:val="20"/>
+          <w:szCs w:val="20"/>
+        </w:rPr>
+      </w:pPr>
+    </w:p>
+    <w:p>
+      <w:pPr>
+        <w:pStyle w:val="ListParagraph"/>
+        <w:spacing w:line="240" w:lineRule="auto"/>
+        <w:rPr>
+          <w:sz w:val="20"/>
+          <w:szCs w:val="20"/>
+        </w:rPr>
+      </w:pPr>
+    </w:p>
+    <w:p>
+      <w:pPr>
+        <w:pStyle w:val="ListParagraph"/>
+        <w:spacing w:line="240" w:lineRule="auto"/>
+        <w:rPr>
+          <w:sz w:val="20"/>
+          <w:szCs w:val="20"/>
+        </w:rPr>
+      </w:pPr>
+    </w:p>
+    <w:p>
+      <w:pPr>
+        <w:pStyle w:val="ListParagraph"/>
+        <w:spacing w:line="240" w:lineRule="auto"/>
         <w:rPr>
           <w:sz w:val="20"/>
           <w:szCs w:val="20"/>
@@ -1648,6 +1691,258 @@
           <w:sz w:val="20"/>
           <w:szCs w:val="20"/>
         </w:rPr>
+        <w:t>Bar graph – top 10 companies by market cap</w:t>
+      </w:r>
+    </w:p>
+    <w:p>
+      <w:pPr>
+        <w:pStyle w:val="ListParagraph"/>
+        <w:spacing w:line="240" w:lineRule="auto"/>
+        <w:rPr>
+          <w:color w:val="FF0000"/>
+          <w:sz w:val="20"/>
+          <w:szCs w:val="20"/>
+        </w:rPr>
+      </w:pPr>
+      <w:r>
+        <w:rPr>
+          <w:noProof/>
+        </w:rPr>
+        <w:drawing>
+          <wp:anchor distT="0" distB="0" distL="114300" distR="114300" simplePos="0" relativeHeight="251666432" behindDoc="0" locked="0" layoutInCell="1" allowOverlap="1" wp14:anchorId="03D6F306" wp14:editId="3A116BEE">
+            <wp:simplePos x="0" y="0"/>
+            <wp:positionH relativeFrom="column">
+              <wp:posOffset>561109</wp:posOffset>
+            </wp:positionH>
+            <wp:positionV relativeFrom="paragraph">
+              <wp:posOffset>87168</wp:posOffset>
+            </wp:positionV>
+            <wp:extent cx="3127529" cy="2092036"/>
+            <wp:effectExtent l="0" t="0" r="0" b="3810"/>
+            <wp:wrapSquare wrapText="bothSides"/>
+            <wp:docPr id="8" name="Picture 8"/>
+            <wp:cNvGraphicFramePr>
+              <a:graphicFrameLocks xmlns:a="http://schemas.openxmlformats.org/drawingml/2006/main" noChangeAspect="1"/>
+            </wp:cNvGraphicFramePr>
+            <a:graphic xmlns:a="http://schemas.openxmlformats.org/drawingml/2006/main">
+              <a:graphicData uri="http://schemas.openxmlformats.org/drawingml/2006/picture">
+                <pic:pic xmlns:pic="http://schemas.openxmlformats.org/drawingml/2006/picture">
+                  <pic:nvPicPr>
+                    <pic:cNvPr id="1" name=""/>
+                    <pic:cNvPicPr/>
+                  </pic:nvPicPr>
+                  <pic:blipFill>
+                    <a:blip r:embed="rId13" cstate="print">
+                      <a:extLst>
+                        <a:ext uri="{28A0092B-C50C-407E-A947-70E740481C1C}">
+                          <a14:useLocalDpi xmlns:a14="http://schemas.microsoft.com/office/drawing/2010/main" val="0"/>
+                        </a:ext>
+                      </a:extLst>
+                    </a:blip>
+                    <a:stretch>
+                      <a:fillRect/>
+                    </a:stretch>
+                  </pic:blipFill>
+                  <pic:spPr>
+                    <a:xfrm>
+                      <a:off x="0" y="0"/>
+                      <a:ext cx="3127529" cy="2092036"/>
+                    </a:xfrm>
+                    <a:prstGeom prst="rect">
+                      <a:avLst/>
+                    </a:prstGeom>
+                  </pic:spPr>
+                </pic:pic>
+              </a:graphicData>
+            </a:graphic>
+          </wp:anchor>
+        </w:drawing>
+      </w:r>
+    </w:p>
+    <w:p>
+      <w:pPr>
+        <w:pStyle w:val="ListParagraph"/>
+        <w:spacing w:line="240" w:lineRule="auto"/>
+        <w:rPr>
+          <w:color w:val="FF0000"/>
+          <w:sz w:val="20"/>
+          <w:szCs w:val="20"/>
+        </w:rPr>
+      </w:pPr>
+    </w:p>
+    <w:p>
+      <w:pPr>
+        <w:pStyle w:val="ListParagraph"/>
+        <w:spacing w:line="240" w:lineRule="auto"/>
+        <w:rPr>
+          <w:color w:val="FF0000"/>
+          <w:sz w:val="20"/>
+          <w:szCs w:val="20"/>
+        </w:rPr>
+      </w:pPr>
+    </w:p>
+    <w:p>
+      <w:pPr>
+        <w:pStyle w:val="ListParagraph"/>
+        <w:spacing w:line="240" w:lineRule="auto"/>
+        <w:rPr>
+          <w:color w:val="FF0000"/>
+          <w:sz w:val="20"/>
+          <w:szCs w:val="20"/>
+        </w:rPr>
+      </w:pPr>
+    </w:p>
+    <w:p>
+      <w:pPr>
+        <w:pStyle w:val="ListParagraph"/>
+        <w:spacing w:line="240" w:lineRule="auto"/>
+        <w:rPr>
+          <w:color w:val="FF0000"/>
+          <w:sz w:val="20"/>
+          <w:szCs w:val="20"/>
+        </w:rPr>
+      </w:pPr>
+    </w:p>
+    <w:p>
+      <w:pPr>
+        <w:pStyle w:val="ListParagraph"/>
+        <w:spacing w:line="240" w:lineRule="auto"/>
+        <w:rPr>
+          <w:color w:val="FF0000"/>
+          <w:sz w:val="20"/>
+          <w:szCs w:val="20"/>
+        </w:rPr>
+      </w:pPr>
+    </w:p>
+    <w:p>
+      <w:pPr>
+        <w:pStyle w:val="ListParagraph"/>
+        <w:spacing w:line="240" w:lineRule="auto"/>
+        <w:rPr>
+          <w:color w:val="FF0000"/>
+          <w:sz w:val="20"/>
+          <w:szCs w:val="20"/>
+        </w:rPr>
+      </w:pPr>
+    </w:p>
+    <w:p>
+      <w:pPr>
+        <w:pStyle w:val="ListParagraph"/>
+        <w:spacing w:line="240" w:lineRule="auto"/>
+        <w:rPr>
+          <w:color w:val="FF0000"/>
+          <w:sz w:val="20"/>
+          <w:szCs w:val="20"/>
+        </w:rPr>
+      </w:pPr>
+    </w:p>
+    <w:p>
+      <w:pPr>
+        <w:pStyle w:val="ListParagraph"/>
+        <w:spacing w:line="240" w:lineRule="auto"/>
+        <w:rPr>
+          <w:color w:val="FF0000"/>
+          <w:sz w:val="20"/>
+          <w:szCs w:val="20"/>
+        </w:rPr>
+      </w:pPr>
+    </w:p>
+    <w:p>
+      <w:pPr>
+        <w:pStyle w:val="ListParagraph"/>
+        <w:spacing w:line="240" w:lineRule="auto"/>
+        <w:rPr>
+          <w:color w:val="FF0000"/>
+          <w:sz w:val="20"/>
+          <w:szCs w:val="20"/>
+        </w:rPr>
+      </w:pPr>
+    </w:p>
+    <w:p>
+      <w:pPr>
+        <w:pStyle w:val="ListParagraph"/>
+        <w:spacing w:line="240" w:lineRule="auto"/>
+        <w:rPr>
+          <w:color w:val="FF0000"/>
+          <w:sz w:val="20"/>
+          <w:szCs w:val="20"/>
+        </w:rPr>
+      </w:pPr>
+    </w:p>
+    <w:p>
+      <w:pPr>
+        <w:pStyle w:val="ListParagraph"/>
+        <w:spacing w:line="240" w:lineRule="auto"/>
+        <w:rPr>
+          <w:color w:val="FF0000"/>
+          <w:sz w:val="20"/>
+          <w:szCs w:val="20"/>
+        </w:rPr>
+      </w:pPr>
+    </w:p>
+    <w:p>
+      <w:pPr>
+        <w:pStyle w:val="ListParagraph"/>
+        <w:spacing w:line="240" w:lineRule="auto"/>
+        <w:rPr>
+          <w:color w:val="FF0000"/>
+          <w:sz w:val="20"/>
+          <w:szCs w:val="20"/>
+        </w:rPr>
+      </w:pPr>
+    </w:p>
+    <w:p>
+      <w:pPr>
+        <w:pStyle w:val="ListParagraph"/>
+        <w:spacing w:line="240" w:lineRule="auto"/>
+        <w:rPr>
+          <w:color w:val="FF0000"/>
+          <w:sz w:val="20"/>
+          <w:szCs w:val="20"/>
+        </w:rPr>
+      </w:pPr>
+    </w:p>
+    <w:p>
+      <w:pPr>
+        <w:pStyle w:val="ListParagraph"/>
+        <w:spacing w:line="240" w:lineRule="auto"/>
+        <w:rPr>
+          <w:color w:val="FF0000"/>
+          <w:sz w:val="20"/>
+          <w:szCs w:val="20"/>
+        </w:rPr>
+      </w:pPr>
+    </w:p>
+    <w:p>
+      <w:pPr>
+        <w:pStyle w:val="ListParagraph"/>
+        <w:spacing w:line="240" w:lineRule="auto"/>
+        <w:rPr>
+          <w:color w:val="FF0000"/>
+          <w:sz w:val="20"/>
+          <w:szCs w:val="20"/>
+        </w:rPr>
+      </w:pPr>
+    </w:p>
+    <w:p>
+      <w:pPr>
+        <w:pStyle w:val="ListParagraph"/>
+        <w:numPr>
+          <w:ilvl w:val="0"/>
+          <w:numId w:val="14"/>
+        </w:numPr>
+        <w:spacing w:line="240" w:lineRule="auto"/>
+        <w:rPr>
+          <w:color w:val="FF0000"/>
+          <w:sz w:val="20"/>
+          <w:szCs w:val="20"/>
+        </w:rPr>
+      </w:pPr>
+      <w:r>
+        <w:rPr>
+          <w:sz w:val="20"/>
+          <w:szCs w:val="20"/>
+        </w:rPr>
         <w:t xml:space="preserve">Comparative graph – dropdown menu to select multiple companies (up to 5) showing </w:t>
       </w:r>
       <w:proofErr w:type="gramStart"/>
@@ -1678,6 +1973,7 @@
     <w:p>
       <w:pPr>
         <w:spacing w:line="240" w:lineRule="auto"/>
+        <w:contextualSpacing/>
         <w:rPr>
           <w:sz w:val="20"/>
           <w:szCs w:val="20"/>
@@ -1689,6 +1985,7 @@
           <w:sz w:val="20"/>
           <w:szCs w:val="20"/>
         </w:rPr>
+        <w:lastRenderedPageBreak/>
         <w:drawing>
           <wp:anchor distT="0" distB="0" distL="114300" distR="114300" simplePos="0" relativeHeight="251664384" behindDoc="0" locked="0" layoutInCell="1" allowOverlap="1" wp14:anchorId="516D39FD" wp14:editId="2DAC0C90">
             <wp:simplePos x="0" y="0"/>
@@ -1713,7 +2010,7 @@
                     <pic:cNvPicPr/>
                   </pic:nvPicPr>
                   <pic:blipFill>
-                    <a:blip r:embed="rId13" cstate="print">
+                    <a:blip r:embed="rId14" cstate="print">
                       <a:extLst>
                         <a:ext uri="{28A0092B-C50C-407E-A947-70E740481C1C}">
                           <a14:useLocalDpi xmlns:a14="http://schemas.microsoft.com/office/drawing/2010/main" val="0"/>
@@ -1749,69 +2046,127 @@
     <w:p>
       <w:pPr>
         <w:spacing w:line="240" w:lineRule="auto"/>
-        <w:rPr>
-          <w:sz w:val="20"/>
-          <w:szCs w:val="20"/>
-        </w:rPr>
-      </w:pPr>
-    </w:p>
-    <w:p>
-      <w:pPr>
-        <w:spacing w:line="240" w:lineRule="auto"/>
-        <w:rPr>
-          <w:sz w:val="20"/>
-          <w:szCs w:val="20"/>
-        </w:rPr>
-      </w:pPr>
-    </w:p>
-    <w:p>
-      <w:pPr>
-        <w:spacing w:line="240" w:lineRule="auto"/>
-        <w:rPr>
-          <w:sz w:val="20"/>
-          <w:szCs w:val="20"/>
-        </w:rPr>
-      </w:pPr>
-    </w:p>
-    <w:p>
-      <w:pPr>
-        <w:spacing w:line="240" w:lineRule="auto"/>
-        <w:rPr>
-          <w:sz w:val="20"/>
-          <w:szCs w:val="20"/>
-        </w:rPr>
-      </w:pPr>
-    </w:p>
-    <w:p>
-      <w:pPr>
-        <w:spacing w:line="240" w:lineRule="auto"/>
-        <w:rPr>
-          <w:sz w:val="20"/>
-          <w:szCs w:val="20"/>
-        </w:rPr>
-      </w:pPr>
-    </w:p>
-    <w:p>
-      <w:pPr>
-        <w:spacing w:line="240" w:lineRule="auto"/>
-        <w:rPr>
-          <w:sz w:val="20"/>
-          <w:szCs w:val="20"/>
-        </w:rPr>
-      </w:pPr>
-    </w:p>
-    <w:p>
-      <w:pPr>
-        <w:spacing w:line="240" w:lineRule="auto"/>
-        <w:rPr>
-          <w:sz w:val="20"/>
-          <w:szCs w:val="20"/>
-        </w:rPr>
-      </w:pPr>
-    </w:p>
-    <w:p>
-      <w:pPr>
-        <w:spacing w:line="240" w:lineRule="auto"/>
+        <w:contextualSpacing/>
+        <w:rPr>
+          <w:sz w:val="20"/>
+          <w:szCs w:val="20"/>
+        </w:rPr>
+      </w:pPr>
+    </w:p>
+    <w:p>
+      <w:pPr>
+        <w:spacing w:line="240" w:lineRule="auto"/>
+        <w:contextualSpacing/>
+        <w:rPr>
+          <w:sz w:val="20"/>
+          <w:szCs w:val="20"/>
+        </w:rPr>
+      </w:pPr>
+    </w:p>
+    <w:p>
+      <w:pPr>
+        <w:spacing w:line="240" w:lineRule="auto"/>
+        <w:contextualSpacing/>
+        <w:rPr>
+          <w:sz w:val="20"/>
+          <w:szCs w:val="20"/>
+        </w:rPr>
+      </w:pPr>
+    </w:p>
+    <w:p>
+      <w:pPr>
+        <w:spacing w:line="240" w:lineRule="auto"/>
+        <w:contextualSpacing/>
+        <w:rPr>
+          <w:sz w:val="20"/>
+          <w:szCs w:val="20"/>
+        </w:rPr>
+      </w:pPr>
+    </w:p>
+    <w:p>
+      <w:pPr>
+        <w:spacing w:line="240" w:lineRule="auto"/>
+        <w:contextualSpacing/>
+        <w:rPr>
+          <w:sz w:val="20"/>
+          <w:szCs w:val="20"/>
+        </w:rPr>
+      </w:pPr>
+    </w:p>
+    <w:p>
+      <w:pPr>
+        <w:spacing w:line="240" w:lineRule="auto"/>
+        <w:contextualSpacing/>
+        <w:rPr>
+          <w:sz w:val="20"/>
+          <w:szCs w:val="20"/>
+        </w:rPr>
+      </w:pPr>
+    </w:p>
+    <w:p>
+      <w:pPr>
+        <w:spacing w:line="240" w:lineRule="auto"/>
+        <w:contextualSpacing/>
+        <w:rPr>
+          <w:sz w:val="20"/>
+          <w:szCs w:val="20"/>
+        </w:rPr>
+      </w:pPr>
+    </w:p>
+    <w:p>
+      <w:pPr>
+        <w:spacing w:line="240" w:lineRule="auto"/>
+        <w:contextualSpacing/>
+        <w:rPr>
+          <w:sz w:val="20"/>
+          <w:szCs w:val="20"/>
+        </w:rPr>
+      </w:pPr>
+    </w:p>
+    <w:p>
+      <w:pPr>
+        <w:spacing w:line="240" w:lineRule="auto"/>
+        <w:contextualSpacing/>
+        <w:rPr>
+          <w:sz w:val="20"/>
+          <w:szCs w:val="20"/>
+        </w:rPr>
+      </w:pPr>
+    </w:p>
+    <w:p>
+      <w:pPr>
+        <w:spacing w:line="240" w:lineRule="auto"/>
+        <w:contextualSpacing/>
+        <w:rPr>
+          <w:sz w:val="20"/>
+          <w:szCs w:val="20"/>
+        </w:rPr>
+      </w:pPr>
+    </w:p>
+    <w:p>
+      <w:pPr>
+        <w:spacing w:line="240" w:lineRule="auto"/>
+        <w:contextualSpacing/>
+        <w:rPr>
+          <w:sz w:val="20"/>
+          <w:szCs w:val="20"/>
+        </w:rPr>
+      </w:pPr>
+    </w:p>
+    <w:p>
+      <w:pPr>
+        <w:spacing w:line="240" w:lineRule="auto"/>
+        <w:contextualSpacing/>
+        <w:rPr>
+          <w:sz w:val="20"/>
+          <w:szCs w:val="20"/>
+        </w:rPr>
+      </w:pPr>
+    </w:p>
+    <w:p>
+      <w:pPr>
+        <w:spacing w:line="240" w:lineRule="auto"/>
+        <w:contextualSpacing/>
         <w:rPr>
           <w:b/>
           <w:bCs/>
@@ -1822,7 +2177,48 @@
     </w:p>
     <w:p>
       <w:pPr>
-        <w:spacing w:line="240" w:lineRule="auto"/>
+        <w:pStyle w:val="NoSpacing"/>
+        <w:rPr>
+          <w:b/>
+          <w:bCs/>
+          <w:sz w:val="20"/>
+          <w:szCs w:val="20"/>
+        </w:rPr>
+      </w:pPr>
+      <w:r>
+        <w:rPr>
+          <w:b/>
+          <w:bCs/>
+          <w:sz w:val="20"/>
+          <w:szCs w:val="20"/>
+        </w:rPr>
+        <w:t xml:space="preserve">Location </w:t>
+      </w:r>
+    </w:p>
+    <w:p>
+      <w:pPr>
+        <w:pStyle w:val="ListParagraph"/>
+        <w:numPr>
+          <w:ilvl w:val="0"/>
+          <w:numId w:val="17"/>
+        </w:numPr>
+        <w:spacing w:line="240" w:lineRule="auto"/>
+        <w:rPr>
+          <w:sz w:val="20"/>
+          <w:szCs w:val="20"/>
+        </w:rPr>
+      </w:pPr>
+      <w:r>
+        <w:rPr>
+          <w:sz w:val="20"/>
+          <w:szCs w:val="20"/>
+        </w:rPr>
+        <w:t>Map cities of all companies – see if there’s any correlation between sectors and location</w:t>
+      </w:r>
+    </w:p>
+    <w:p>
+      <w:pPr>
+        <w:pStyle w:val="NoSpacing"/>
         <w:rPr>
           <w:b/>
           <w:bCs/>
@@ -1916,6 +2312,92 @@
 <file path=word/numbering.xml><?xml version="1.0" encoding="utf-8"?>
 <w:numbering xmlns:wpc="http://schemas.microsoft.com/office/word/2010/wordprocessingCanvas" xmlns:cx="http://schemas.microsoft.com/office/drawing/2014/chartex" xmlns:cx1="http://schemas.microsoft.com/office/drawing/2015/9/8/chartex" xmlns:cx2="http://schemas.microsoft.com/office/drawing/2015/10/21/chartex" xmlns:cx3="http://schemas.microsoft.com/office/drawing/2016/5/9/chartex" xmlns:cx4="http://schemas.microsoft.com/office/drawing/2016/5/10/chartex" xmlns:cx5="http://schemas.microsoft.com/office/drawing/2016/5/11/chartex" xmlns:cx6="http://schemas.microsoft.com/office/drawing/2016/5/12/chartex" xmlns:cx7="http://schemas.microsoft.com/office/drawing/2016/5/13/chartex" xmlns:cx8="http://schemas.microsoft.com/office/drawing/2016/5/14/chartex" xmlns:mc="http://schemas.openxmlformats.org/markup-compatibility/2006" xmlns:aink="http://schemas.microsoft.com/office/drawing/2016/ink" xmlns:am3d="http://schemas.microsoft.com/office/drawing/2017/model3d" xmlns:o="urn:schemas-microsoft-com:office:office" xmlns:oel="http://schemas.microsoft.com/office/2019/extlst" xmlns:r="http://schemas.openxmlformats.org/officeDocument/2006/relationships" xmlns:m="http://schemas.openxmlformats.org/officeDocument/2006/math" xmlns:v="urn:schemas-microsoft-com:vml" xmlns:wp14="http://schemas.microsoft.com/office/word/2010/wordprocessingDrawing" xmlns:wp="http://schemas.openxmlformats.org/drawingml/2006/wordprocessingDrawing" xmlns:w10="urn:schemas-microsoft-com:office:word" xmlns:w="http://schemas.openxmlformats.org/wordprocessingml/2006/main" xmlns:w14="http://schemas.microsoft.com/office/word/2010/wordml" xmlns:w15="http://schemas.microsoft.com/office/word/2012/wordml" xmlns:w16cex="http://schemas.microsoft.com/office/word/2018/wordml/cex" xmlns:w16cid="http://schemas.microsoft.com/office/word/2016/wordml/cid" xmlns:w16="http://schemas.microsoft.com/office/word/2018/wordml" xmlns:w16sdtdh="http://schemas.microsoft.com/office/word/2020/wordml/sdtdatahash" xmlns:w16se="http://schemas.microsoft.com/office/word/2015/wordml/symex" xmlns:wpg="http://schemas.microsoft.com/office/word/2010/wordprocessingGroup" xmlns:wpi="http://schemas.microsoft.com/office/word/2010/wordprocessingInk" xmlns:wne="http://schemas.microsoft.com/office/word/2006/wordml" xmlns:wps="http://schemas.microsoft.com/office/word/2010/wordprocessingShape" mc:Ignorable="w14 w15 w16se w16cid w16 w16cex w16sdtdh wp14">
   <w:abstractNum w:abstractNumId="0" w15:restartNumberingAfterBreak="0">
+    <w:nsid w:val="10E963AB"/>
+    <w:multiLevelType w:val="hybridMultilevel"/>
+    <w:tmpl w:val="C6903676"/>
+    <w:lvl w:ilvl="0" w:tplc="0409000F">
+      <w:start w:val="1"/>
+      <w:numFmt w:val="decimal"/>
+      <w:lvlText w:val="%1."/>
+      <w:lvlJc w:val="left"/>
+      <w:pPr>
+        <w:ind w:left="720" w:hanging="360"/>
+      </w:pPr>
+    </w:lvl>
+    <w:lvl w:ilvl="1" w:tplc="04090019" w:tentative="1">
+      <w:start w:val="1"/>
+      <w:numFmt w:val="lowerLetter"/>
+      <w:lvlText w:val="%2."/>
+      <w:lvlJc w:val="left"/>
+      <w:pPr>
+        <w:ind w:left="1440" w:hanging="360"/>
+      </w:pPr>
+    </w:lvl>
+    <w:lvl w:ilvl="2" w:tplc="0409001B" w:tentative="1">
+      <w:start w:val="1"/>
+      <w:numFmt w:val="lowerRoman"/>
+      <w:lvlText w:val="%3."/>
+      <w:lvlJc w:val="right"/>
+      <w:pPr>
+        <w:ind w:left="2160" w:hanging="180"/>
+      </w:pPr>
+    </w:lvl>
+    <w:lvl w:ilvl="3" w:tplc="0409000F" w:tentative="1">
+      <w:start w:val="1"/>
+      <w:numFmt w:val="decimal"/>
+      <w:lvlText w:val="%4."/>
+      <w:lvlJc w:val="left"/>
+      <w:pPr>
+        <w:ind w:left="2880" w:hanging="360"/>
+      </w:pPr>
+    </w:lvl>
+    <w:lvl w:ilvl="4" w:tplc="04090019" w:tentative="1">
+      <w:start w:val="1"/>
+      <w:numFmt w:val="lowerLetter"/>
+      <w:lvlText w:val="%5."/>
+      <w:lvlJc w:val="left"/>
+      <w:pPr>
+        <w:ind w:left="3600" w:hanging="360"/>
+      </w:pPr>
+    </w:lvl>
+    <w:lvl w:ilvl="5" w:tplc="0409001B" w:tentative="1">
+      <w:start w:val="1"/>
+      <w:numFmt w:val="lowerRoman"/>
+      <w:lvlText w:val="%6."/>
+      <w:lvlJc w:val="right"/>
+      <w:pPr>
+        <w:ind w:left="4320" w:hanging="180"/>
+      </w:pPr>
+    </w:lvl>
+    <w:lvl w:ilvl="6" w:tplc="0409000F" w:tentative="1">
+      <w:start w:val="1"/>
+      <w:numFmt w:val="decimal"/>
+      <w:lvlText w:val="%7."/>
+      <w:lvlJc w:val="left"/>
+      <w:pPr>
+        <w:ind w:left="5040" w:hanging="360"/>
+      </w:pPr>
+    </w:lvl>
+    <w:lvl w:ilvl="7" w:tplc="04090019" w:tentative="1">
+      <w:start w:val="1"/>
+      <w:numFmt w:val="lowerLetter"/>
+      <w:lvlText w:val="%8."/>
+      <w:lvlJc w:val="left"/>
+      <w:pPr>
+        <w:ind w:left="5760" w:hanging="360"/>
+      </w:pPr>
+    </w:lvl>
+    <w:lvl w:ilvl="8" w:tplc="0409001B" w:tentative="1">
+      <w:start w:val="1"/>
+      <w:numFmt w:val="lowerRoman"/>
+      <w:lvlText w:val="%9."/>
+      <w:lvlJc w:val="right"/>
+      <w:pPr>
+        <w:ind w:left="6480" w:hanging="180"/>
+      </w:pPr>
+    </w:lvl>
+  </w:abstractNum>
+  <w:abstractNum w:abstractNumId="1" w15:restartNumberingAfterBreak="0">
     <w:nsid w:val="15E940A9"/>
     <w:multiLevelType w:val="hybridMultilevel"/>
     <w:tmpl w:val="30EAD102"/>
@@ -2028,7 +2510,7 @@
       </w:rPr>
     </w:lvl>
   </w:abstractNum>
-  <w:abstractNum w:abstractNumId="1" w15:restartNumberingAfterBreak="0">
+  <w:abstractNum w:abstractNumId="2" w15:restartNumberingAfterBreak="0">
     <w:nsid w:val="15ED5B74"/>
     <w:multiLevelType w:val="hybridMultilevel"/>
     <w:tmpl w:val="35962802"/>
@@ -2119,7 +2601,7 @@
       </w:pPr>
     </w:lvl>
   </w:abstractNum>
-  <w:abstractNum w:abstractNumId="2" w15:restartNumberingAfterBreak="0">
+  <w:abstractNum w:abstractNumId="3" w15:restartNumberingAfterBreak="0">
     <w:nsid w:val="1B3F78C9"/>
     <w:multiLevelType w:val="hybridMultilevel"/>
     <w:tmpl w:val="9ED02318"/>
@@ -2209,7 +2691,7 @@
       </w:pPr>
     </w:lvl>
   </w:abstractNum>
-  <w:abstractNum w:abstractNumId="3" w15:restartNumberingAfterBreak="0">
+  <w:abstractNum w:abstractNumId="4" w15:restartNumberingAfterBreak="0">
     <w:nsid w:val="221948B2"/>
     <w:multiLevelType w:val="hybridMultilevel"/>
     <w:tmpl w:val="DC0438C2"/>
@@ -2298,7 +2780,7 @@
       </w:pPr>
     </w:lvl>
   </w:abstractNum>
-  <w:abstractNum w:abstractNumId="4" w15:restartNumberingAfterBreak="0">
+  <w:abstractNum w:abstractNumId="5" w15:restartNumberingAfterBreak="0">
     <w:nsid w:val="24C971DA"/>
     <w:multiLevelType w:val="hybridMultilevel"/>
     <w:tmpl w:val="3558E4FC"/>
@@ -2411,7 +2893,7 @@
       </w:rPr>
     </w:lvl>
   </w:abstractNum>
-  <w:abstractNum w:abstractNumId="5" w15:restartNumberingAfterBreak="0">
+  <w:abstractNum w:abstractNumId="6" w15:restartNumberingAfterBreak="0">
     <w:nsid w:val="3E021553"/>
     <w:multiLevelType w:val="hybridMultilevel"/>
     <w:tmpl w:val="C7C69274"/>
@@ -2504,7 +2986,7 @@
       </w:pPr>
     </w:lvl>
   </w:abstractNum>
-  <w:abstractNum w:abstractNumId="6" w15:restartNumberingAfterBreak="0">
+  <w:abstractNum w:abstractNumId="7" w15:restartNumberingAfterBreak="0">
     <w:nsid w:val="480230E9"/>
     <w:multiLevelType w:val="multilevel"/>
     <w:tmpl w:val="536A9654"/>
@@ -2653,7 +3135,7 @@
       </w:rPr>
     </w:lvl>
   </w:abstractNum>
-  <w:abstractNum w:abstractNumId="7" w15:restartNumberingAfterBreak="0">
+  <w:abstractNum w:abstractNumId="8" w15:restartNumberingAfterBreak="0">
     <w:nsid w:val="4812216C"/>
     <w:multiLevelType w:val="hybridMultilevel"/>
     <w:tmpl w:val="C256E888"/>
@@ -2739,7 +3221,7 @@
       </w:pPr>
     </w:lvl>
   </w:abstractNum>
-  <w:abstractNum w:abstractNumId="8" w15:restartNumberingAfterBreak="0">
+  <w:abstractNum w:abstractNumId="9" w15:restartNumberingAfterBreak="0">
     <w:nsid w:val="50255FC6"/>
     <w:multiLevelType w:val="multilevel"/>
     <w:tmpl w:val="FDFEC1D2"/>
@@ -2888,7 +3370,7 @@
       </w:rPr>
     </w:lvl>
   </w:abstractNum>
-  <w:abstractNum w:abstractNumId="9" w15:restartNumberingAfterBreak="0">
+  <w:abstractNum w:abstractNumId="10" w15:restartNumberingAfterBreak="0">
     <w:nsid w:val="522948E7"/>
     <w:multiLevelType w:val="multilevel"/>
     <w:tmpl w:val="EFF64CF4"/>
@@ -3037,7 +3519,7 @@
       </w:rPr>
     </w:lvl>
   </w:abstractNum>
-  <w:abstractNum w:abstractNumId="10" w15:restartNumberingAfterBreak="0">
+  <w:abstractNum w:abstractNumId="11" w15:restartNumberingAfterBreak="0">
     <w:nsid w:val="5AE30B53"/>
     <w:multiLevelType w:val="multilevel"/>
     <w:tmpl w:val="5F68A8B6"/>
@@ -3186,7 +3668,7 @@
       </w:rPr>
     </w:lvl>
   </w:abstractNum>
-  <w:abstractNum w:abstractNumId="11" w15:restartNumberingAfterBreak="0">
+  <w:abstractNum w:abstractNumId="12" w15:restartNumberingAfterBreak="0">
     <w:nsid w:val="65AD7C66"/>
     <w:multiLevelType w:val="hybridMultilevel"/>
     <w:tmpl w:val="3558E4FC"/>
@@ -3299,7 +3781,93 @@
       </w:rPr>
     </w:lvl>
   </w:abstractNum>
-  <w:abstractNum w:abstractNumId="12" w15:restartNumberingAfterBreak="0">
+  <w:abstractNum w:abstractNumId="13" w15:restartNumberingAfterBreak="0">
+    <w:nsid w:val="6C4D2126"/>
+    <w:multiLevelType w:val="hybridMultilevel"/>
+    <w:tmpl w:val="C1648AA0"/>
+    <w:lvl w:ilvl="0" w:tplc="0409000F">
+      <w:start w:val="1"/>
+      <w:numFmt w:val="decimal"/>
+      <w:lvlText w:val="%1."/>
+      <w:lvlJc w:val="left"/>
+      <w:pPr>
+        <w:ind w:left="720" w:hanging="360"/>
+      </w:pPr>
+    </w:lvl>
+    <w:lvl w:ilvl="1" w:tplc="04090019" w:tentative="1">
+      <w:start w:val="1"/>
+      <w:numFmt w:val="lowerLetter"/>
+      <w:lvlText w:val="%2."/>
+      <w:lvlJc w:val="left"/>
+      <w:pPr>
+        <w:ind w:left="1440" w:hanging="360"/>
+      </w:pPr>
+    </w:lvl>
+    <w:lvl w:ilvl="2" w:tplc="0409001B" w:tentative="1">
+      <w:start w:val="1"/>
+      <w:numFmt w:val="lowerRoman"/>
+      <w:lvlText w:val="%3."/>
+      <w:lvlJc w:val="right"/>
+      <w:pPr>
+        <w:ind w:left="2160" w:hanging="180"/>
+      </w:pPr>
+    </w:lvl>
+    <w:lvl w:ilvl="3" w:tplc="0409000F" w:tentative="1">
+      <w:start w:val="1"/>
+      <w:numFmt w:val="decimal"/>
+      <w:lvlText w:val="%4."/>
+      <w:lvlJc w:val="left"/>
+      <w:pPr>
+        <w:ind w:left="2880" w:hanging="360"/>
+      </w:pPr>
+    </w:lvl>
+    <w:lvl w:ilvl="4" w:tplc="04090019" w:tentative="1">
+      <w:start w:val="1"/>
+      <w:numFmt w:val="lowerLetter"/>
+      <w:lvlText w:val="%5."/>
+      <w:lvlJc w:val="left"/>
+      <w:pPr>
+        <w:ind w:left="3600" w:hanging="360"/>
+      </w:pPr>
+    </w:lvl>
+    <w:lvl w:ilvl="5" w:tplc="0409001B" w:tentative="1">
+      <w:start w:val="1"/>
+      <w:numFmt w:val="lowerRoman"/>
+      <w:lvlText w:val="%6."/>
+      <w:lvlJc w:val="right"/>
+      <w:pPr>
+        <w:ind w:left="4320" w:hanging="180"/>
+      </w:pPr>
+    </w:lvl>
+    <w:lvl w:ilvl="6" w:tplc="0409000F" w:tentative="1">
+      <w:start w:val="1"/>
+      <w:numFmt w:val="decimal"/>
+      <w:lvlText w:val="%7."/>
+      <w:lvlJc w:val="left"/>
+      <w:pPr>
+        <w:ind w:left="5040" w:hanging="360"/>
+      </w:pPr>
+    </w:lvl>
+    <w:lvl w:ilvl="7" w:tplc="04090019" w:tentative="1">
+      <w:start w:val="1"/>
+      <w:numFmt w:val="lowerLetter"/>
+      <w:lvlText w:val="%8."/>
+      <w:lvlJc w:val="left"/>
+      <w:pPr>
+        <w:ind w:left="5760" w:hanging="360"/>
+      </w:pPr>
+    </w:lvl>
+    <w:lvl w:ilvl="8" w:tplc="0409001B" w:tentative="1">
+      <w:start w:val="1"/>
+      <w:numFmt w:val="lowerRoman"/>
+      <w:lvlText w:val="%9."/>
+      <w:lvlJc w:val="right"/>
+      <w:pPr>
+        <w:ind w:left="6480" w:hanging="180"/>
+      </w:pPr>
+    </w:lvl>
+  </w:abstractNum>
+  <w:abstractNum w:abstractNumId="14" w15:restartNumberingAfterBreak="0">
     <w:nsid w:val="71FB07BE"/>
     <w:multiLevelType w:val="hybridMultilevel"/>
     <w:tmpl w:val="7472B9F0"/>
@@ -3385,7 +3953,7 @@
       </w:pPr>
     </w:lvl>
   </w:abstractNum>
-  <w:abstractNum w:abstractNumId="13" w15:restartNumberingAfterBreak="0">
+  <w:abstractNum w:abstractNumId="15" w15:restartNumberingAfterBreak="0">
     <w:nsid w:val="75127C10"/>
     <w:multiLevelType w:val="multilevel"/>
     <w:tmpl w:val="7F9CEA7C"/>
@@ -3534,7 +4102,7 @@
       </w:rPr>
     </w:lvl>
   </w:abstractNum>
-  <w:abstractNum w:abstractNumId="14" w15:restartNumberingAfterBreak="0">
+  <w:abstractNum w:abstractNumId="16" w15:restartNumberingAfterBreak="0">
     <w:nsid w:val="79B02EE3"/>
     <w:multiLevelType w:val="multilevel"/>
     <w:tmpl w:val="FABED500"/>
@@ -3684,49 +4252,55 @@
     </w:lvl>
   </w:abstractNum>
   <w:num w:numId="1" w16cid:durableId="1166240548">
+    <w:abstractNumId w:val="2"/>
+  </w:num>
+  <w:num w:numId="2" w16cid:durableId="1684741037">
     <w:abstractNumId w:val="1"/>
   </w:num>
-  <w:num w:numId="2" w16cid:durableId="1684741037">
-    <w:abstractNumId w:val="0"/>
+  <w:num w:numId="3" w16cid:durableId="2004820058">
+    <w:abstractNumId w:val="16"/>
   </w:num>
-  <w:num w:numId="3" w16cid:durableId="2004820058">
+  <w:num w:numId="4" w16cid:durableId="1612740527">
+    <w:abstractNumId w:val="10"/>
+  </w:num>
+  <w:num w:numId="5" w16cid:durableId="1532914596">
+    <w:abstractNumId w:val="7"/>
+  </w:num>
+  <w:num w:numId="6" w16cid:durableId="675228273">
+    <w:abstractNumId w:val="9"/>
+  </w:num>
+  <w:num w:numId="7" w16cid:durableId="417988989">
+    <w:abstractNumId w:val="15"/>
+  </w:num>
+  <w:num w:numId="8" w16cid:durableId="1884554726">
     <w:abstractNumId w:val="14"/>
   </w:num>
-  <w:num w:numId="4" w16cid:durableId="1612740527">
-    <w:abstractNumId w:val="9"/>
-  </w:num>
-  <w:num w:numId="5" w16cid:durableId="1532914596">
+  <w:num w:numId="9" w16cid:durableId="496726535">
     <w:abstractNumId w:val="6"/>
   </w:num>
-  <w:num w:numId="6" w16cid:durableId="675228273">
+  <w:num w:numId="10" w16cid:durableId="1521775768">
     <w:abstractNumId w:val="8"/>
   </w:num>
-  <w:num w:numId="7" w16cid:durableId="417988989">
+  <w:num w:numId="11" w16cid:durableId="1696037289">
+    <w:abstractNumId w:val="11"/>
+  </w:num>
+  <w:num w:numId="12" w16cid:durableId="827406749">
+    <w:abstractNumId w:val="12"/>
+  </w:num>
+  <w:num w:numId="13" w16cid:durableId="440760633">
+    <w:abstractNumId w:val="5"/>
+  </w:num>
+  <w:num w:numId="14" w16cid:durableId="1573005972">
+    <w:abstractNumId w:val="3"/>
+  </w:num>
+  <w:num w:numId="15" w16cid:durableId="747768024">
+    <w:abstractNumId w:val="4"/>
+  </w:num>
+  <w:num w:numId="16" w16cid:durableId="833109932">
     <w:abstractNumId w:val="13"/>
   </w:num>
-  <w:num w:numId="8" w16cid:durableId="1884554726">
-    <w:abstractNumId w:val="12"/>
-  </w:num>
-  <w:num w:numId="9" w16cid:durableId="496726535">
-    <w:abstractNumId w:val="5"/>
-  </w:num>
-  <w:num w:numId="10" w16cid:durableId="1521775768">
-    <w:abstractNumId w:val="7"/>
-  </w:num>
-  <w:num w:numId="11" w16cid:durableId="1696037289">
-    <w:abstractNumId w:val="10"/>
-  </w:num>
-  <w:num w:numId="12" w16cid:durableId="827406749">
-    <w:abstractNumId w:val="11"/>
-  </w:num>
-  <w:num w:numId="13" w16cid:durableId="440760633">
-    <w:abstractNumId w:val="4"/>
-  </w:num>
-  <w:num w:numId="14" w16cid:durableId="1573005972">
-    <w:abstractNumId w:val="2"/>
-  </w:num>
-  <w:num w:numId="15" w16cid:durableId="747768024">
-    <w:abstractNumId w:val="3"/>
+  <w:num w:numId="17" w16cid:durableId="176621378">
+    <w:abstractNumId w:val="0"/>
   </w:num>
 </w:numbering>
 </file>
@@ -4672,6 +5246,15 @@
       <w:shd w:val="clear" w:color="auto" w:fill="E1DFDD"/>
     </w:rPr>
   </w:style>
+  <w:style w:type="paragraph" w:styleId="NoSpacing">
+    <w:name w:val="No Spacing"/>
+    <w:uiPriority w:val="1"/>
+    <w:qFormat/>
+    <w:rsid w:val="00956363"/>
+    <w:pPr>
+      <w:spacing w:after="0" w:line="240" w:lineRule="auto"/>
+    </w:pPr>
+  </w:style>
 </w:styles>
 </file>
 

</xml_diff>

<commit_message>
added location html and updated all template names
</commit_message>
<xml_diff>
--- a/Notes.docx
+++ b/Notes.docx
@@ -1400,6 +1400,97 @@
     </w:p>
     <w:p>
       <w:pPr>
+        <w:pStyle w:val="ListParagraph"/>
+        <w:numPr>
+          <w:ilvl w:val="0"/>
+          <w:numId w:val="13"/>
+        </w:numPr>
+        <w:spacing w:line="240" w:lineRule="auto"/>
+        <w:rPr>
+          <w:sz w:val="20"/>
+          <w:szCs w:val="20"/>
+        </w:rPr>
+      </w:pPr>
+      <w:r>
+        <w:rPr>
+          <w:sz w:val="20"/>
+          <w:szCs w:val="20"/>
+        </w:rPr>
+        <w:t xml:space="preserve">Revenue Growth vs </w:t>
+      </w:r>
+      <w:r>
+        <w:rPr>
+          <w:sz w:val="20"/>
+          <w:szCs w:val="20"/>
+        </w:rPr>
+        <w:t xml:space="preserve">Net Income (bubble size is market cap, bubble color is sector) </w:t>
+      </w:r>
+      <w:r>
+        <w:rPr>
+          <w:sz w:val="20"/>
+          <w:szCs w:val="20"/>
+        </w:rPr>
+        <w:t xml:space="preserve"> </w:t>
+      </w:r>
+    </w:p>
+    <w:p>
+      <w:pPr>
+        <w:spacing w:line="240" w:lineRule="auto"/>
+        <w:rPr>
+          <w:sz w:val="20"/>
+          <w:szCs w:val="20"/>
+        </w:rPr>
+      </w:pPr>
+      <w:r>
+        <w:rPr>
+          <w:noProof/>
+        </w:rPr>
+        <w:drawing>
+          <wp:inline distT="0" distB="0" distL="0" distR="0" wp14:anchorId="5E0ACF51" wp14:editId="4B4B4D0F">
+            <wp:extent cx="5943600" cy="1427372"/>
+            <wp:effectExtent l="0" t="0" r="0" b="1905"/>
+            <wp:docPr id="9" name="Picture 9"/>
+            <wp:cNvGraphicFramePr>
+              <a:graphicFrameLocks xmlns:a="http://schemas.openxmlformats.org/drawingml/2006/main" noChangeAspect="1"/>
+            </wp:cNvGraphicFramePr>
+            <a:graphic xmlns:a="http://schemas.openxmlformats.org/drawingml/2006/main">
+              <a:graphicData uri="http://schemas.openxmlformats.org/drawingml/2006/picture">
+                <pic:pic xmlns:pic="http://schemas.openxmlformats.org/drawingml/2006/picture">
+                  <pic:nvPicPr>
+                    <pic:cNvPr id="1" name=""/>
+                    <pic:cNvPicPr/>
+                  </pic:nvPicPr>
+                  <pic:blipFill rotWithShape="1">
+                    <a:blip r:embed="rId12"/>
+                    <a:srcRect t="11642"/>
+                    <a:stretch/>
+                  </pic:blipFill>
+                  <pic:spPr bwMode="auto">
+                    <a:xfrm>
+                      <a:off x="0" y="0"/>
+                      <a:ext cx="5943600" cy="1427372"/>
+                    </a:xfrm>
+                    <a:prstGeom prst="rect">
+                      <a:avLst/>
+                    </a:prstGeom>
+                    <a:ln>
+                      <a:noFill/>
+                    </a:ln>
+                    <a:extLst>
+                      <a:ext uri="{53640926-AAD7-44D8-BBD7-CCE9431645EC}">
+                        <a14:shadowObscured xmlns:a14="http://schemas.microsoft.com/office/drawing/2010/main"/>
+                      </a:ext>
+                    </a:extLst>
+                  </pic:spPr>
+                </pic:pic>
+              </a:graphicData>
+            </a:graphic>
+          </wp:inline>
+        </w:drawing>
+      </w:r>
+    </w:p>
+    <w:p>
+      <w:pPr>
         <w:pStyle w:val="NoSpacing"/>
         <w:rPr>
           <w:b/>
@@ -1509,7 +1600,7 @@
                     <pic:cNvPicPr/>
                   </pic:nvPicPr>
                   <pic:blipFill>
-                    <a:blip r:embed="rId12" cstate="print">
+                    <a:blip r:embed="rId13" cstate="print">
                       <a:extLst>
                         <a:ext uri="{28A0092B-C50C-407E-A947-70E740481C1C}">
                           <a14:useLocalDpi xmlns:a14="http://schemas.microsoft.com/office/drawing/2010/main" val="0"/>
@@ -1708,6 +1799,7 @@
         <w:rPr>
           <w:noProof/>
         </w:rPr>
+        <w:lastRenderedPageBreak/>
         <w:drawing>
           <wp:anchor distT="0" distB="0" distL="114300" distR="114300" simplePos="0" relativeHeight="251666432" behindDoc="0" locked="0" layoutInCell="1" allowOverlap="1" wp14:anchorId="03D6F306" wp14:editId="3A116BEE">
             <wp:simplePos x="0" y="0"/>
@@ -1732,7 +1824,7 @@
                     <pic:cNvPicPr/>
                   </pic:nvPicPr>
                   <pic:blipFill>
-                    <a:blip r:embed="rId13" cstate="print">
+                    <a:blip r:embed="rId14" cstate="print">
                       <a:extLst>
                         <a:ext uri="{28A0092B-C50C-407E-A947-70E740481C1C}">
                           <a14:useLocalDpi xmlns:a14="http://schemas.microsoft.com/office/drawing/2010/main" val="0"/>
@@ -1985,7 +2077,6 @@
           <w:sz w:val="20"/>
           <w:szCs w:val="20"/>
         </w:rPr>
-        <w:lastRenderedPageBreak/>
         <w:drawing>
           <wp:anchor distT="0" distB="0" distL="114300" distR="114300" simplePos="0" relativeHeight="251664384" behindDoc="0" locked="0" layoutInCell="1" allowOverlap="1" wp14:anchorId="516D39FD" wp14:editId="2DAC0C90">
             <wp:simplePos x="0" y="0"/>
@@ -2010,7 +2101,7 @@
                     <pic:cNvPicPr/>
                   </pic:nvPicPr>
                   <pic:blipFill>
-                    <a:blip r:embed="rId14" cstate="print">
+                    <a:blip r:embed="rId15" cstate="print">
                       <a:extLst>
                         <a:ext uri="{28A0092B-C50C-407E-A947-70E740481C1C}">
                           <a14:useLocalDpi xmlns:a14="http://schemas.microsoft.com/office/drawing/2010/main" val="0"/>

</xml_diff>

<commit_message>
added in visualizations for component analysis
</commit_message>
<xml_diff>
--- a/Notes.docx
+++ b/Notes.docx
@@ -23,7 +23,41 @@
           <w:b/>
           <w:bCs/>
         </w:rPr>
-        <w:t xml:space="preserve"> &amp; Objectives </w:t>
+        <w:t xml:space="preserve"> </w:t>
+      </w:r>
+    </w:p>
+    <w:p>
+      <w:pPr>
+        <w:spacing w:line="240" w:lineRule="auto"/>
+      </w:pPr>
+      <w:r>
+        <w:t xml:space="preserve">The project aims to develop an </w:t>
+      </w:r>
+      <w:r>
+        <w:rPr>
+          <w:b/>
+          <w:bCs/>
+        </w:rPr>
+        <w:t>Interactive Stock Market Visualization Tool</w:t>
+      </w:r>
+      <w:r>
+        <w:t xml:space="preserve"> to help users analyze historical stock market performance for the S&amp;P 500 through a dynamic dashboard. It will feature historical stock data with interactive visualizations, such as time-series charts, comparative performance analysis, and a sector-based heatmap.</w:t>
+      </w:r>
+    </w:p>
+    <w:p>
+      <w:pPr>
+        <w:pStyle w:val="NoSpacing"/>
+        <w:rPr>
+          <w:b/>
+          <w:bCs/>
+        </w:rPr>
+      </w:pPr>
+      <w:r>
+        <w:rPr>
+          <w:b/>
+          <w:bCs/>
+        </w:rPr>
+        <w:t xml:space="preserve">Objectives </w:t>
       </w:r>
     </w:p>
     <w:p>
@@ -36,63 +70,40 @@
         <w:spacing w:line="240" w:lineRule="auto"/>
       </w:pPr>
       <w:r>
-        <w:t xml:space="preserve">The project aims to develop an </w:t>
-      </w:r>
-      <w:r>
-        <w:rPr>
-          <w:b/>
-          <w:bCs/>
-        </w:rPr>
-        <w:t>Interactive Stock Market Visualization Tool</w:t>
-      </w:r>
-      <w:r>
-        <w:t xml:space="preserve"> to help users analyze historical stock market performance for the S&amp;P 500 through a dynamic dashboard. It will feature historical stock data with interactive visualizations, such as time-series charts, comparative performance analysis, and a sector-based heatmap.</w:t>
+        <w:t xml:space="preserve">Provide a high-level overview of the performance of the S&amp;P 500 over time. </w:t>
       </w:r>
     </w:p>
     <w:p>
       <w:pPr>
         <w:pStyle w:val="ListParagraph"/>
         <w:numPr>
-          <w:ilvl w:val="1"/>
+          <w:ilvl w:val="0"/>
           <w:numId w:val="10"/>
         </w:numPr>
         <w:spacing w:line="240" w:lineRule="auto"/>
       </w:pPr>
       <w:r>
-        <w:t xml:space="preserve">Provide a high-level overview of the performance of the S&amp;P 500 over time. </w:t>
+        <w:t>Allow users to analyze specific stock performance trends over time (dashboard).</w:t>
       </w:r>
     </w:p>
     <w:p>
       <w:pPr>
         <w:pStyle w:val="ListParagraph"/>
         <w:numPr>
-          <w:ilvl w:val="1"/>
+          <w:ilvl w:val="0"/>
           <w:numId w:val="10"/>
         </w:numPr>
         <w:spacing w:line="240" w:lineRule="auto"/>
       </w:pPr>
       <w:r>
-        <w:t>Allow users to analyze specific stock performance trends over time (dashboard).</w:t>
+        <w:t>Analyze the current components of the S&amp;P 500 (heatmap).</w:t>
       </w:r>
     </w:p>
     <w:p>
       <w:pPr>
         <w:pStyle w:val="ListParagraph"/>
         <w:numPr>
-          <w:ilvl w:val="1"/>
-          <w:numId w:val="10"/>
-        </w:numPr>
-        <w:spacing w:line="240" w:lineRule="auto"/>
-      </w:pPr>
-      <w:r>
-        <w:t>Analyze the current components of the S&amp;P 500 (heatmap).</w:t>
-      </w:r>
-    </w:p>
-    <w:p>
-      <w:pPr>
-        <w:pStyle w:val="ListParagraph"/>
-        <w:numPr>
-          <w:ilvl w:val="1"/>
+          <w:ilvl w:val="0"/>
           <w:numId w:val="10"/>
         </w:numPr>
         <w:spacing w:line="240" w:lineRule="auto"/>
@@ -202,7 +213,43 @@
         <w:spacing w:line="240" w:lineRule="auto"/>
       </w:pPr>
       <w:r>
-        <w:t xml:space="preserve">Provided additional data about the S&amp;P 500 companies including number of employees and business summary, </w:t>
+        <w:t>Provided additional data about the S&amp;P 500 companies including number of employees and business summary</w:t>
+      </w:r>
+      <w:r>
+        <w:t>.</w:t>
+      </w:r>
+    </w:p>
+    <w:p>
+      <w:pPr>
+        <w:pStyle w:val="ListParagraph"/>
+        <w:spacing w:line="240" w:lineRule="auto"/>
+        <w:ind w:left="1440"/>
+      </w:pPr>
+    </w:p>
+    <w:p>
+      <w:pPr>
+        <w:pStyle w:val="ListParagraph"/>
+        <w:numPr>
+          <w:ilvl w:val="0"/>
+          <w:numId w:val="1"/>
+        </w:numPr>
+        <w:spacing w:line="240" w:lineRule="auto"/>
+      </w:pPr>
+      <w:r>
+        <w:t xml:space="preserve">Yahoo Finance </w:t>
+      </w:r>
+    </w:p>
+    <w:p>
+      <w:pPr>
+        <w:pStyle w:val="ListParagraph"/>
+        <w:numPr>
+          <w:ilvl w:val="1"/>
+          <w:numId w:val="1"/>
+        </w:numPr>
+        <w:spacing w:line="240" w:lineRule="auto"/>
+      </w:pPr>
+      <w:r>
+        <w:t xml:space="preserve">Individual stock performance data for various stocks </w:t>
       </w:r>
     </w:p>
     <w:p>
@@ -419,7 +466,11 @@
         <w:t xml:space="preserve"> potential biases inherent in data sources, </w:t>
       </w:r>
       <w:r>
-        <w:t>as well as limitations in scope. Specifically, this project only focuses on the S&amp;P 500 index. For investments, this represents just one small option among many others, such as other indexes, individual stocks, ETFs, and different types of investment products</w:t>
+        <w:t xml:space="preserve">as well as limitations in scope. Specifically, this project only focuses on the S&amp;P 500 index. For </w:t>
+      </w:r>
+      <w:r>
+        <w:lastRenderedPageBreak/>
+        <w:t>investments, this represents just one small option among many others, such as other indexes, individual stocks, ETFs, and different types of investment products</w:t>
       </w:r>
       <w:r>
         <w:t>.</w:t>
@@ -455,7 +506,6 @@
           <w:sz w:val="20"/>
           <w:szCs w:val="20"/>
         </w:rPr>
-        <w:lastRenderedPageBreak/>
         <w:t>Index</w:t>
       </w:r>
     </w:p>

</xml_diff>

<commit_message>
committing all local changes
</commit_message>
<xml_diff>
--- a/Notes.docx
+++ b/Notes.docx
@@ -2085,239 +2085,6 @@
     </w:p>
     <w:p>
       <w:pPr>
-        <w:pStyle w:val="ListParagraph"/>
-        <w:spacing w:line="240" w:lineRule="auto"/>
-        <w:rPr>
-          <w:color w:val="FF0000"/>
-          <w:sz w:val="20"/>
-          <w:szCs w:val="20"/>
-        </w:rPr>
-      </w:pPr>
-    </w:p>
-    <w:p>
-      <w:pPr>
-        <w:pStyle w:val="ListParagraph"/>
-        <w:numPr>
-          <w:ilvl w:val="0"/>
-          <w:numId w:val="14"/>
-        </w:numPr>
-        <w:spacing w:line="240" w:lineRule="auto"/>
-        <w:rPr>
-          <w:color w:val="FF0000"/>
-          <w:sz w:val="20"/>
-          <w:szCs w:val="20"/>
-        </w:rPr>
-      </w:pPr>
-      <w:r>
-        <w:rPr>
-          <w:sz w:val="20"/>
-          <w:szCs w:val="20"/>
-        </w:rPr>
-        <w:t xml:space="preserve">Comparative graph – dropdown menu to select multiple companies (up to 5) showing the their performance </w:t>
-      </w:r>
-      <w:r>
-        <w:rPr>
-          <w:color w:val="FF0000"/>
-          <w:sz w:val="20"/>
-          <w:szCs w:val="20"/>
-        </w:rPr>
-        <w:t>(don’t have the data yet but easily download from yahoo finance)</w:t>
-      </w:r>
-    </w:p>
-    <w:p>
-      <w:pPr>
-        <w:spacing w:line="240" w:lineRule="auto"/>
-        <w:contextualSpacing/>
-        <w:rPr>
-          <w:sz w:val="20"/>
-          <w:szCs w:val="20"/>
-        </w:rPr>
-      </w:pPr>
-      <w:r>
-        <w:rPr>
-          <w:noProof/>
-          <w:sz w:val="20"/>
-          <w:szCs w:val="20"/>
-        </w:rPr>
-        <w:drawing>
-          <wp:anchor distT="0" distB="0" distL="114300" distR="114300" simplePos="0" relativeHeight="251664384" behindDoc="0" locked="0" layoutInCell="1" allowOverlap="1" wp14:anchorId="516D39FD" wp14:editId="2DAC0C90">
-            <wp:simplePos x="0" y="0"/>
-            <wp:positionH relativeFrom="column">
-              <wp:posOffset>992614</wp:posOffset>
-            </wp:positionH>
-            <wp:positionV relativeFrom="paragraph">
-              <wp:posOffset>-1270</wp:posOffset>
-            </wp:positionV>
-            <wp:extent cx="3756025" cy="2122805"/>
-            <wp:effectExtent l="0" t="0" r="0" b="0"/>
-            <wp:wrapSquare wrapText="bothSides"/>
-            <wp:docPr id="7" name="Picture 7"/>
-            <wp:cNvGraphicFramePr>
-              <a:graphicFrameLocks xmlns:a="http://schemas.openxmlformats.org/drawingml/2006/main" noChangeAspect="1"/>
-            </wp:cNvGraphicFramePr>
-            <a:graphic xmlns:a="http://schemas.openxmlformats.org/drawingml/2006/main">
-              <a:graphicData uri="http://schemas.openxmlformats.org/drawingml/2006/picture">
-                <pic:pic xmlns:pic="http://schemas.openxmlformats.org/drawingml/2006/picture">
-                  <pic:nvPicPr>
-                    <pic:cNvPr id="1" name=""/>
-                    <pic:cNvPicPr/>
-                  </pic:nvPicPr>
-                  <pic:blipFill>
-                    <a:blip r:embed="rId15" cstate="print">
-                      <a:extLst>
-                        <a:ext uri="{28A0092B-C50C-407E-A947-70E740481C1C}">
-                          <a14:useLocalDpi xmlns:a14="http://schemas.microsoft.com/office/drawing/2010/main" val="0"/>
-                        </a:ext>
-                      </a:extLst>
-                    </a:blip>
-                    <a:stretch>
-                      <a:fillRect/>
-                    </a:stretch>
-                  </pic:blipFill>
-                  <pic:spPr>
-                    <a:xfrm>
-                      <a:off x="0" y="0"/>
-                      <a:ext cx="3756025" cy="2122805"/>
-                    </a:xfrm>
-                    <a:prstGeom prst="rect">
-                      <a:avLst/>
-                    </a:prstGeom>
-                  </pic:spPr>
-                </pic:pic>
-              </a:graphicData>
-            </a:graphic>
-            <wp14:sizeRelH relativeFrom="margin">
-              <wp14:pctWidth>0</wp14:pctWidth>
-            </wp14:sizeRelH>
-            <wp14:sizeRelV relativeFrom="margin">
-              <wp14:pctHeight>0</wp14:pctHeight>
-            </wp14:sizeRelV>
-          </wp:anchor>
-        </w:drawing>
-      </w:r>
-    </w:p>
-    <w:p>
-      <w:pPr>
-        <w:spacing w:line="240" w:lineRule="auto"/>
-        <w:contextualSpacing/>
-        <w:rPr>
-          <w:sz w:val="20"/>
-          <w:szCs w:val="20"/>
-        </w:rPr>
-      </w:pPr>
-    </w:p>
-    <w:p>
-      <w:pPr>
-        <w:spacing w:line="240" w:lineRule="auto"/>
-        <w:contextualSpacing/>
-        <w:rPr>
-          <w:sz w:val="20"/>
-          <w:szCs w:val="20"/>
-        </w:rPr>
-      </w:pPr>
-    </w:p>
-    <w:p>
-      <w:pPr>
-        <w:spacing w:line="240" w:lineRule="auto"/>
-        <w:contextualSpacing/>
-        <w:rPr>
-          <w:sz w:val="20"/>
-          <w:szCs w:val="20"/>
-        </w:rPr>
-      </w:pPr>
-    </w:p>
-    <w:p>
-      <w:pPr>
-        <w:spacing w:line="240" w:lineRule="auto"/>
-        <w:contextualSpacing/>
-        <w:rPr>
-          <w:sz w:val="20"/>
-          <w:szCs w:val="20"/>
-        </w:rPr>
-      </w:pPr>
-    </w:p>
-    <w:p>
-      <w:pPr>
-        <w:spacing w:line="240" w:lineRule="auto"/>
-        <w:contextualSpacing/>
-        <w:rPr>
-          <w:sz w:val="20"/>
-          <w:szCs w:val="20"/>
-        </w:rPr>
-      </w:pPr>
-    </w:p>
-    <w:p>
-      <w:pPr>
-        <w:spacing w:line="240" w:lineRule="auto"/>
-        <w:contextualSpacing/>
-        <w:rPr>
-          <w:sz w:val="20"/>
-          <w:szCs w:val="20"/>
-        </w:rPr>
-      </w:pPr>
-    </w:p>
-    <w:p>
-      <w:pPr>
-        <w:spacing w:line="240" w:lineRule="auto"/>
-        <w:contextualSpacing/>
-        <w:rPr>
-          <w:sz w:val="20"/>
-          <w:szCs w:val="20"/>
-        </w:rPr>
-      </w:pPr>
-    </w:p>
-    <w:p>
-      <w:pPr>
-        <w:spacing w:line="240" w:lineRule="auto"/>
-        <w:contextualSpacing/>
-        <w:rPr>
-          <w:sz w:val="20"/>
-          <w:szCs w:val="20"/>
-        </w:rPr>
-      </w:pPr>
-    </w:p>
-    <w:p>
-      <w:pPr>
-        <w:spacing w:line="240" w:lineRule="auto"/>
-        <w:contextualSpacing/>
-        <w:rPr>
-          <w:sz w:val="20"/>
-          <w:szCs w:val="20"/>
-        </w:rPr>
-      </w:pPr>
-    </w:p>
-    <w:p>
-      <w:pPr>
-        <w:spacing w:line="240" w:lineRule="auto"/>
-        <w:contextualSpacing/>
-        <w:rPr>
-          <w:sz w:val="20"/>
-          <w:szCs w:val="20"/>
-        </w:rPr>
-      </w:pPr>
-    </w:p>
-    <w:p>
-      <w:pPr>
-        <w:spacing w:line="240" w:lineRule="auto"/>
-        <w:contextualSpacing/>
-        <w:rPr>
-          <w:sz w:val="20"/>
-          <w:szCs w:val="20"/>
-        </w:rPr>
-      </w:pPr>
-    </w:p>
-    <w:p>
-      <w:pPr>
-        <w:spacing w:line="240" w:lineRule="auto"/>
-        <w:contextualSpacing/>
-        <w:rPr>
-          <w:sz w:val="20"/>
-          <w:szCs w:val="20"/>
-        </w:rPr>
-      </w:pPr>
-    </w:p>
-    <w:p>
-      <w:pPr>
         <w:spacing w:line="240" w:lineRule="auto"/>
         <w:contextualSpacing/>
         <w:rPr>
@@ -2428,7 +2195,6 @@
           <w:sz w:val="20"/>
           <w:szCs w:val="20"/>
         </w:rPr>
-        <w:lastRenderedPageBreak/>
         <w:t xml:space="preserve">Disclaimers (ex/ this is not finance advice) </w:t>
       </w:r>
     </w:p>
@@ -2575,6 +2341,7 @@
           <w:sz w:val="20"/>
           <w:szCs w:val="20"/>
         </w:rPr>
+        <w:lastRenderedPageBreak/>
         <w:t>Revenue Growth vs. Net Income:</w:t>
       </w:r>
       <w:r>
@@ -5368,6 +5135,7 @@
   <w:style w:type="character" w:default="1" w:styleId="DefaultParagraphFont">
     <w:name w:val="Default Paragraph Font"/>
     <w:uiPriority w:val="1"/>
+    <w:semiHidden/>
     <w:unhideWhenUsed/>
   </w:style>
   <w:style w:type="table" w:default="1" w:styleId="TableNormal">

</xml_diff>